<commit_message>
Corrected grammar in final Req. doc. and added basic Marketing and Marketing Strategy in Business Plan
</commit_message>
<xml_diff>
--- a/Requirements/Requirements-Specification(Final).docx
+++ b/Requirements/Requirements-Specification(Final).docx
@@ -71,6 +71,7 @@
                   <w:p>
                     <w:pPr>
                       <w:pStyle w:val="NoSpacing"/>
+                      <w:spacing w:line="360" w:lineRule="auto"/>
                       <w:rPr>
                         <w:rFonts w:asciiTheme="majorHAnsi" w:eastAsiaTheme="majorEastAsia" w:hAnsiTheme="majorHAnsi" w:cstheme="majorBidi"/>
                       </w:rPr>
@@ -107,10 +108,12 @@
                   <w:dataBinding w:prefixMappings="xmlns:ns0='http://schemas.openxmlformats.org/package/2006/metadata/core-properties' xmlns:ns1='http://purl.org/dc/elements/1.1/'" w:xpath="/ns0:coreProperties[1]/ns1:title[1]" w:storeItemID="{6C3C8BC8-F283-45AE-878A-BAB7291924A1}"/>
                   <w:text/>
                 </w:sdtPr>
+                <w:sdtEndPr/>
                 <w:sdtContent>
                   <w:p>
                     <w:pPr>
                       <w:pStyle w:val="NoSpacing"/>
+                      <w:spacing w:line="360" w:lineRule="auto"/>
                       <w:rPr>
                         <w:rFonts w:asciiTheme="majorHAnsi" w:eastAsiaTheme="majorEastAsia" w:hAnsiTheme="majorHAnsi" w:cstheme="majorBidi"/>
                         <w:color w:val="4F81BD" w:themeColor="accent1"/>
@@ -176,6 +179,7 @@
             <w:dataBinding w:prefixMappings="xmlns:ns0='http://schemas.openxmlformats.org/package/2006/metadata/core-properties' xmlns:ns1='http://purl.org/dc/elements/1.1/'" w:xpath="/ns0:coreProperties[1]/ns1:subject[1]" w:storeItemID="{6C3C8BC8-F283-45AE-878A-BAB7291924A1}"/>
             <w:text/>
           </w:sdtPr>
+          <w:sdtEndPr/>
           <w:sdtContent>
             <w:tc>
               <w:tcPr>
@@ -209,19 +213,19 @@
     </w:tbl>
     <w:p>
       <w:pPr>
-        <w:spacing w:line="360" w:lineRule="auto"/>
+        <w:spacing w:after="0" w:line="360" w:lineRule="auto"/>
         <w:jc w:val="left"/>
       </w:pPr>
     </w:p>
     <w:p>
       <w:pPr>
-        <w:spacing w:line="360" w:lineRule="auto"/>
+        <w:spacing w:after="0" w:line="360" w:lineRule="auto"/>
         <w:jc w:val="left"/>
       </w:pPr>
     </w:p>
     <w:p>
       <w:pPr>
-        <w:spacing w:line="360" w:lineRule="auto"/>
+        <w:spacing w:after="0" w:line="360" w:lineRule="auto"/>
         <w:jc w:val="left"/>
       </w:pPr>
     </w:p>
@@ -296,7 +300,7 @@
         <mc:AlternateContent>
           <mc:Choice Requires="wps">
             <w:drawing>
-              <wp:anchor distT="45720" distB="45720" distL="114300" distR="114300" simplePos="0" relativeHeight="251659264" behindDoc="0" locked="0" layoutInCell="1" allowOverlap="1" wp14:anchorId="668F6053" wp14:editId="256F3FB9">
+              <wp:anchor distT="45720" distB="45720" distL="114300" distR="114300" simplePos="0" relativeHeight="251659264" behindDoc="0" locked="0" layoutInCell="1" allowOverlap="1" wp14:anchorId="7EC32E90" wp14:editId="20DE3FA7">
                 <wp:simplePos x="0" y="0"/>
                 <wp:positionH relativeFrom="column">
                   <wp:posOffset>428625</wp:posOffset>
@@ -375,21 +379,7 @@
                               <w:rPr>
                                 <w:color w:val="365F91" w:themeColor="accent1" w:themeShade="BF"/>
                               </w:rPr>
-                              <w:t xml:space="preserve">Patrick </w:t>
-                            </w:r>
-                            <w:proofErr w:type="spellStart"/>
-                            <w:r>
-                              <w:rPr>
-                                <w:color w:val="365F91" w:themeColor="accent1" w:themeShade="BF"/>
-                              </w:rPr>
-                              <w:t>Lawlor</w:t>
-                            </w:r>
-                            <w:proofErr w:type="spellEnd"/>
-                            <w:r>
-                              <w:rPr>
-                                <w:color w:val="365F91" w:themeColor="accent1" w:themeShade="BF"/>
-                              </w:rPr>
-                              <w:t>,</w:t>
+                              <w:t>Patrick Lawlor,</w:t>
                             </w:r>
                           </w:p>
                           <w:p>
@@ -398,33 +388,11 @@
                                 <w:color w:val="365F91" w:themeColor="accent1" w:themeShade="BF"/>
                               </w:rPr>
                             </w:pPr>
-                            <w:proofErr w:type="spellStart"/>
                             <w:r>
                               <w:rPr>
                                 <w:color w:val="365F91" w:themeColor="accent1" w:themeShade="BF"/>
                               </w:rPr>
-                              <w:t>Fearghal</w:t>
-                            </w:r>
-                            <w:proofErr w:type="spellEnd"/>
-                            <w:r>
-                              <w:rPr>
-                                <w:color w:val="365F91" w:themeColor="accent1" w:themeShade="BF"/>
-                              </w:rPr>
-                              <w:t xml:space="preserve"> </w:t>
-                            </w:r>
-                            <w:proofErr w:type="spellStart"/>
-                            <w:r>
-                              <w:rPr>
-                                <w:color w:val="365F91" w:themeColor="accent1" w:themeShade="BF"/>
-                              </w:rPr>
-                              <w:t>McMorrow</w:t>
-                            </w:r>
-                            <w:proofErr w:type="spellEnd"/>
-                            <w:r>
-                              <w:rPr>
-                                <w:color w:val="365F91" w:themeColor="accent1" w:themeShade="BF"/>
-                              </w:rPr>
-                              <w:t>,</w:t>
+                              <w:t>Fearghal McMorrow,</w:t>
                             </w:r>
                           </w:p>
                           <w:p>
@@ -477,7 +445,13 @@
                               <w:rPr>
                                 <w:color w:val="365F91" w:themeColor="accent1" w:themeShade="BF"/>
                               </w:rPr>
-                              <w:t>17 February 2017</w:t>
+                              <w:t>19</w:t>
+                            </w:r>
+                            <w:r>
+                              <w:rPr>
+                                <w:color w:val="365F91" w:themeColor="accent1" w:themeShade="BF"/>
+                              </w:rPr>
+                              <w:t xml:space="preserve"> February 2017</w:t>
                             </w:r>
                           </w:p>
                         </w:txbxContent>
@@ -499,7 +473,7 @@
           </mc:Choice>
           <mc:Fallback>
             <w:pict>
-              <v:shapetype w14:anchorId="668F6053" id="_x0000_t202" coordsize="21600,21600" o:spt="202" path="m,l,21600r21600,l21600,xe">
+              <v:shapetype w14:anchorId="7EC32E90" id="_x0000_t202" coordsize="21600,21600" o:spt="202" path="m,l,21600r21600,l21600,xe">
                 <v:stroke joinstyle="miter"/>
                 <v:path gradientshapeok="t" o:connecttype="rect"/>
               </v:shapetype>
@@ -542,21 +516,7 @@
                         <w:rPr>
                           <w:color w:val="365F91" w:themeColor="accent1" w:themeShade="BF"/>
                         </w:rPr>
-                        <w:t xml:space="preserve">Patrick </w:t>
-                      </w:r>
-                      <w:proofErr w:type="spellStart"/>
-                      <w:r>
-                        <w:rPr>
-                          <w:color w:val="365F91" w:themeColor="accent1" w:themeShade="BF"/>
-                        </w:rPr>
-                        <w:t>Lawlor</w:t>
-                      </w:r>
-                      <w:proofErr w:type="spellEnd"/>
-                      <w:r>
-                        <w:rPr>
-                          <w:color w:val="365F91" w:themeColor="accent1" w:themeShade="BF"/>
-                        </w:rPr>
-                        <w:t>,</w:t>
+                        <w:t>Patrick Lawlor,</w:t>
                       </w:r>
                     </w:p>
                     <w:p>
@@ -565,33 +525,11 @@
                           <w:color w:val="365F91" w:themeColor="accent1" w:themeShade="BF"/>
                         </w:rPr>
                       </w:pPr>
-                      <w:proofErr w:type="spellStart"/>
                       <w:r>
                         <w:rPr>
                           <w:color w:val="365F91" w:themeColor="accent1" w:themeShade="BF"/>
                         </w:rPr>
-                        <w:t>Fearghal</w:t>
-                      </w:r>
-                      <w:proofErr w:type="spellEnd"/>
-                      <w:r>
-                        <w:rPr>
-                          <w:color w:val="365F91" w:themeColor="accent1" w:themeShade="BF"/>
-                        </w:rPr>
-                        <w:t xml:space="preserve"> </w:t>
-                      </w:r>
-                      <w:proofErr w:type="spellStart"/>
-                      <w:r>
-                        <w:rPr>
-                          <w:color w:val="365F91" w:themeColor="accent1" w:themeShade="BF"/>
-                        </w:rPr>
-                        <w:t>McMorrow</w:t>
-                      </w:r>
-                      <w:proofErr w:type="spellEnd"/>
-                      <w:r>
-                        <w:rPr>
-                          <w:color w:val="365F91" w:themeColor="accent1" w:themeShade="BF"/>
-                        </w:rPr>
-                        <w:t>,</w:t>
+                        <w:t>Fearghal McMorrow,</w:t>
                       </w:r>
                     </w:p>
                     <w:p>
@@ -644,7 +582,13 @@
                         <w:rPr>
                           <w:color w:val="365F91" w:themeColor="accent1" w:themeShade="BF"/>
                         </w:rPr>
-                        <w:t>17 February 2017</w:t>
+                        <w:t>19</w:t>
+                      </w:r>
+                      <w:r>
+                        <w:rPr>
+                          <w:color w:val="365F91" w:themeColor="accent1" w:themeShade="BF"/>
+                        </w:rPr>
+                        <w:t xml:space="preserve"> February 2017</w:t>
                       </w:r>
                     </w:p>
                   </w:txbxContent>
@@ -665,7 +609,7 @@
     <w:p>
       <w:pPr>
         <w:pStyle w:val="Title"/>
-        <w:spacing w:line="360" w:lineRule="auto"/>
+        <w:spacing w:after="0" w:line="360" w:lineRule="auto"/>
         <w:jc w:val="left"/>
         <w:rPr>
           <w:kern w:val="36"/>
@@ -1509,28 +1453,19 @@
           </w:tcPr>
           <w:p>
             <w:pPr>
-              <w:spacing w:line="360" w:lineRule="auto"/>
+              <w:spacing w:after="0" w:line="360" w:lineRule="auto"/>
               <w:jc w:val="left"/>
               <w:rPr>
                 <w:rFonts w:cs="Arial"/>
                 <w:lang w:val="en-IE"/>
               </w:rPr>
             </w:pPr>
-            <w:proofErr w:type="spellStart"/>
             <w:r>
               <w:rPr>
                 <w:rFonts w:cs="Arial"/>
                 <w:lang w:val="en-IE"/>
               </w:rPr>
-              <w:t>Arghir</w:t>
-            </w:r>
-            <w:proofErr w:type="spellEnd"/>
-            <w:r>
-              <w:rPr>
-                <w:rFonts w:cs="Arial"/>
-                <w:lang w:val="en-IE"/>
-              </w:rPr>
-              <w:t xml:space="preserve"> Moldovan</w:t>
+              <w:t>Arghir Moldovan</w:t>
             </w:r>
           </w:p>
         </w:tc>
@@ -1546,7 +1481,7 @@
           </w:tcPr>
           <w:p>
             <w:pPr>
-              <w:spacing w:line="360" w:lineRule="auto"/>
+              <w:spacing w:after="0" w:line="360" w:lineRule="auto"/>
               <w:jc w:val="left"/>
               <w:rPr>
                 <w:rFonts w:cs="Arial"/>
@@ -1597,7 +1532,7 @@
           </w:tcPr>
           <w:p>
             <w:pPr>
-              <w:spacing w:line="360" w:lineRule="auto"/>
+              <w:spacing w:after="0" w:line="360" w:lineRule="auto"/>
               <w:jc w:val="left"/>
               <w:rPr>
                 <w:rFonts w:cs="Arial"/>
@@ -1625,7 +1560,7 @@
           </w:tcPr>
           <w:p>
             <w:pPr>
-              <w:spacing w:line="360" w:lineRule="auto"/>
+              <w:spacing w:after="0" w:line="360" w:lineRule="auto"/>
               <w:jc w:val="left"/>
               <w:rPr>
                 <w:rFonts w:cs="Arial"/>
@@ -1676,7 +1611,7 @@
           </w:tcPr>
           <w:p>
             <w:pPr>
-              <w:spacing w:line="360" w:lineRule="auto"/>
+              <w:spacing w:after="0" w:line="360" w:lineRule="auto"/>
               <w:jc w:val="left"/>
               <w:rPr>
                 <w:rFonts w:cs="Arial"/>
@@ -1697,7 +1632,7 @@
           </w:tcPr>
           <w:p>
             <w:pPr>
-              <w:spacing w:line="360" w:lineRule="auto"/>
+              <w:spacing w:after="0" w:line="360" w:lineRule="auto"/>
               <w:jc w:val="left"/>
               <w:rPr>
                 <w:rFonts w:cs="Arial"/>
@@ -1741,7 +1676,7 @@
           </w:tcPr>
           <w:p>
             <w:pPr>
-              <w:spacing w:line="360" w:lineRule="auto"/>
+              <w:spacing w:after="0" w:line="360" w:lineRule="auto"/>
               <w:jc w:val="left"/>
               <w:rPr>
                 <w:rFonts w:cs="Arial"/>
@@ -1762,7 +1697,7 @@
           </w:tcPr>
           <w:p>
             <w:pPr>
-              <w:spacing w:line="360" w:lineRule="auto"/>
+              <w:spacing w:after="0" w:line="360" w:lineRule="auto"/>
               <w:jc w:val="left"/>
               <w:rPr>
                 <w:rFonts w:cs="Arial"/>
@@ -1806,7 +1741,7 @@
           </w:tcPr>
           <w:p>
             <w:pPr>
-              <w:spacing w:line="360" w:lineRule="auto"/>
+              <w:spacing w:after="0" w:line="360" w:lineRule="auto"/>
               <w:jc w:val="left"/>
               <w:rPr>
                 <w:rFonts w:cs="Arial"/>
@@ -1827,7 +1762,7 @@
           </w:tcPr>
           <w:p>
             <w:pPr>
-              <w:spacing w:line="360" w:lineRule="auto"/>
+              <w:spacing w:after="0" w:line="360" w:lineRule="auto"/>
               <w:jc w:val="left"/>
               <w:rPr>
                 <w:rFonts w:cs="Arial"/>
@@ -2095,7 +2030,7 @@
           <w:tab w:val="left" w:pos="1843"/>
           <w:tab w:val="left" w:pos="6912"/>
         </w:tabs>
-        <w:spacing w:line="360" w:lineRule="auto"/>
+        <w:spacing w:after="0" w:line="360" w:lineRule="auto"/>
         <w:jc w:val="left"/>
         <w:rPr>
           <w:b/>
@@ -2109,7 +2044,7 @@
           <w:tab w:val="left" w:pos="1843"/>
           <w:tab w:val="left" w:pos="6912"/>
         </w:tabs>
-        <w:spacing w:line="360" w:lineRule="auto"/>
+        <w:spacing w:after="0" w:line="360" w:lineRule="auto"/>
         <w:jc w:val="left"/>
         <w:rPr>
           <w:b/>
@@ -2130,7 +2065,7 @@
           <w:tab w:val="left" w:pos="1843"/>
           <w:tab w:val="left" w:pos="6912"/>
         </w:tabs>
-        <w:spacing w:line="360" w:lineRule="auto"/>
+        <w:spacing w:after="0" w:line="360" w:lineRule="auto"/>
         <w:jc w:val="left"/>
         <w:rPr>
           <w:b/>
@@ -2144,7 +2079,7 @@
           <w:tab w:val="left" w:pos="1843"/>
           <w:tab w:val="left" w:pos="6912"/>
         </w:tabs>
-        <w:spacing w:line="360" w:lineRule="auto"/>
+        <w:spacing w:after="0" w:line="360" w:lineRule="auto"/>
         <w:jc w:val="left"/>
         <w:rPr>
           <w:noProof/>
@@ -2186,7 +2121,7 @@
           <w:tab w:val="left" w:pos="480"/>
           <w:tab w:val="right" w:pos="8630"/>
         </w:tabs>
-        <w:spacing w:line="360" w:lineRule="auto"/>
+        <w:spacing w:after="0" w:line="360" w:lineRule="auto"/>
         <w:jc w:val="left"/>
         <w:rPr>
           <w:rFonts w:asciiTheme="minorHAnsi" w:eastAsiaTheme="minorEastAsia" w:hAnsiTheme="minorHAnsi" w:cstheme="minorBidi"/>
@@ -2278,7 +2213,7 @@
           <w:tab w:val="left" w:pos="880"/>
           <w:tab w:val="right" w:pos="8630"/>
         </w:tabs>
-        <w:spacing w:line="360" w:lineRule="auto"/>
+        <w:spacing w:after="0" w:line="360" w:lineRule="auto"/>
         <w:jc w:val="left"/>
         <w:rPr>
           <w:rFonts w:asciiTheme="minorHAnsi" w:eastAsiaTheme="minorEastAsia" w:hAnsiTheme="minorHAnsi" w:cstheme="minorBidi"/>
@@ -2370,7 +2305,7 @@
           <w:tab w:val="left" w:pos="880"/>
           <w:tab w:val="right" w:pos="8630"/>
         </w:tabs>
-        <w:spacing w:line="360" w:lineRule="auto"/>
+        <w:spacing w:after="0" w:line="360" w:lineRule="auto"/>
         <w:jc w:val="left"/>
         <w:rPr>
           <w:rFonts w:asciiTheme="minorHAnsi" w:eastAsiaTheme="minorEastAsia" w:hAnsiTheme="minorHAnsi" w:cstheme="minorBidi"/>
@@ -2462,7 +2397,7 @@
           <w:tab w:val="left" w:pos="880"/>
           <w:tab w:val="right" w:pos="8630"/>
         </w:tabs>
-        <w:spacing w:line="360" w:lineRule="auto"/>
+        <w:spacing w:after="0" w:line="360" w:lineRule="auto"/>
         <w:jc w:val="left"/>
         <w:rPr>
           <w:rFonts w:asciiTheme="minorHAnsi" w:eastAsiaTheme="minorEastAsia" w:hAnsiTheme="minorHAnsi" w:cstheme="minorBidi"/>
@@ -2554,7 +2489,7 @@
           <w:tab w:val="left" w:pos="480"/>
           <w:tab w:val="right" w:pos="8630"/>
         </w:tabs>
-        <w:spacing w:line="360" w:lineRule="auto"/>
+        <w:spacing w:after="0" w:line="360" w:lineRule="auto"/>
         <w:jc w:val="left"/>
         <w:rPr>
           <w:rFonts w:asciiTheme="minorHAnsi" w:eastAsiaTheme="minorEastAsia" w:hAnsiTheme="minorHAnsi" w:cstheme="minorBidi"/>
@@ -2646,7 +2581,7 @@
           <w:tab w:val="left" w:pos="480"/>
           <w:tab w:val="right" w:pos="8630"/>
         </w:tabs>
-        <w:spacing w:line="360" w:lineRule="auto"/>
+        <w:spacing w:after="0" w:line="360" w:lineRule="auto"/>
         <w:jc w:val="left"/>
         <w:rPr>
           <w:rFonts w:asciiTheme="minorHAnsi" w:eastAsiaTheme="minorEastAsia" w:hAnsiTheme="minorHAnsi" w:cstheme="minorBidi"/>
@@ -2738,7 +2673,7 @@
           <w:tab w:val="left" w:pos="880"/>
           <w:tab w:val="right" w:pos="8630"/>
         </w:tabs>
-        <w:spacing w:line="360" w:lineRule="auto"/>
+        <w:spacing w:after="0" w:line="360" w:lineRule="auto"/>
         <w:jc w:val="left"/>
         <w:rPr>
           <w:rFonts w:asciiTheme="minorHAnsi" w:eastAsiaTheme="minorEastAsia" w:hAnsiTheme="minorHAnsi" w:cstheme="minorBidi"/>
@@ -2830,7 +2765,7 @@
           <w:tab w:val="left" w:pos="1320"/>
           <w:tab w:val="right" w:pos="8630"/>
         </w:tabs>
-        <w:spacing w:line="360" w:lineRule="auto"/>
+        <w:spacing w:after="0" w:line="360" w:lineRule="auto"/>
         <w:jc w:val="left"/>
         <w:rPr>
           <w:rFonts w:asciiTheme="minorHAnsi" w:eastAsiaTheme="minorEastAsia" w:hAnsiTheme="minorHAnsi" w:cstheme="minorBidi"/>
@@ -2922,7 +2857,7 @@
           <w:tab w:val="left" w:pos="1320"/>
           <w:tab w:val="right" w:pos="8630"/>
         </w:tabs>
-        <w:spacing w:line="360" w:lineRule="auto"/>
+        <w:spacing w:after="0" w:line="360" w:lineRule="auto"/>
         <w:jc w:val="left"/>
         <w:rPr>
           <w:rFonts w:asciiTheme="minorHAnsi" w:eastAsiaTheme="minorEastAsia" w:hAnsiTheme="minorHAnsi" w:cstheme="minorBidi"/>
@@ -3023,7 +2958,7 @@
           <w:tab w:val="left" w:pos="1320"/>
           <w:tab w:val="right" w:pos="8630"/>
         </w:tabs>
-        <w:spacing w:line="360" w:lineRule="auto"/>
+        <w:spacing w:after="0" w:line="360" w:lineRule="auto"/>
         <w:jc w:val="left"/>
         <w:rPr>
           <w:rFonts w:asciiTheme="minorHAnsi" w:eastAsiaTheme="minorEastAsia" w:hAnsiTheme="minorHAnsi" w:cstheme="minorBidi"/>
@@ -3124,7 +3059,7 @@
           <w:tab w:val="left" w:pos="880"/>
           <w:tab w:val="right" w:pos="8630"/>
         </w:tabs>
-        <w:spacing w:line="360" w:lineRule="auto"/>
+        <w:spacing w:after="0" w:line="360" w:lineRule="auto"/>
         <w:jc w:val="left"/>
         <w:rPr>
           <w:rFonts w:asciiTheme="minorHAnsi" w:eastAsiaTheme="minorEastAsia" w:hAnsiTheme="minorHAnsi" w:cstheme="minorBidi"/>
@@ -3216,7 +3151,7 @@
           <w:tab w:val="left" w:pos="1320"/>
           <w:tab w:val="right" w:pos="8630"/>
         </w:tabs>
-        <w:spacing w:line="360" w:lineRule="auto"/>
+        <w:spacing w:after="0" w:line="360" w:lineRule="auto"/>
         <w:jc w:val="left"/>
         <w:rPr>
           <w:rFonts w:asciiTheme="minorHAnsi" w:eastAsiaTheme="minorEastAsia" w:hAnsiTheme="minorHAnsi" w:cstheme="minorBidi"/>
@@ -3310,7 +3245,7 @@
           <w:tab w:val="left" w:pos="1320"/>
           <w:tab w:val="right" w:pos="8630"/>
         </w:tabs>
-        <w:spacing w:line="360" w:lineRule="auto"/>
+        <w:spacing w:after="0" w:line="360" w:lineRule="auto"/>
         <w:jc w:val="left"/>
         <w:rPr>
           <w:rFonts w:asciiTheme="minorHAnsi" w:eastAsiaTheme="minorEastAsia" w:hAnsiTheme="minorHAnsi" w:cstheme="minorBidi"/>
@@ -3404,7 +3339,7 @@
           <w:tab w:val="left" w:pos="1320"/>
           <w:tab w:val="right" w:pos="8630"/>
         </w:tabs>
-        <w:spacing w:line="360" w:lineRule="auto"/>
+        <w:spacing w:after="0" w:line="360" w:lineRule="auto"/>
         <w:jc w:val="left"/>
         <w:rPr>
           <w:rFonts w:asciiTheme="minorHAnsi" w:eastAsiaTheme="minorEastAsia" w:hAnsiTheme="minorHAnsi" w:cstheme="minorBidi"/>
@@ -3498,7 +3433,7 @@
           <w:tab w:val="left" w:pos="1320"/>
           <w:tab w:val="right" w:pos="8630"/>
         </w:tabs>
-        <w:spacing w:line="360" w:lineRule="auto"/>
+        <w:spacing w:after="0" w:line="360" w:lineRule="auto"/>
         <w:jc w:val="left"/>
         <w:rPr>
           <w:rFonts w:asciiTheme="minorHAnsi" w:eastAsiaTheme="minorEastAsia" w:hAnsiTheme="minorHAnsi" w:cstheme="minorBidi"/>
@@ -3592,7 +3527,7 @@
           <w:tab w:val="left" w:pos="1320"/>
           <w:tab w:val="right" w:pos="8630"/>
         </w:tabs>
-        <w:spacing w:line="360" w:lineRule="auto"/>
+        <w:spacing w:after="0" w:line="360" w:lineRule="auto"/>
         <w:jc w:val="left"/>
         <w:rPr>
           <w:rFonts w:asciiTheme="minorHAnsi" w:eastAsiaTheme="minorEastAsia" w:hAnsiTheme="minorHAnsi" w:cstheme="minorBidi"/>
@@ -3686,7 +3621,7 @@
           <w:tab w:val="left" w:pos="1320"/>
           <w:tab w:val="right" w:pos="8630"/>
         </w:tabs>
-        <w:spacing w:line="360" w:lineRule="auto"/>
+        <w:spacing w:after="0" w:line="360" w:lineRule="auto"/>
         <w:jc w:val="left"/>
         <w:rPr>
           <w:rFonts w:asciiTheme="minorHAnsi" w:eastAsiaTheme="minorEastAsia" w:hAnsiTheme="minorHAnsi" w:cstheme="minorBidi"/>
@@ -3780,7 +3715,7 @@
           <w:tab w:val="left" w:pos="1320"/>
           <w:tab w:val="right" w:pos="8630"/>
         </w:tabs>
-        <w:spacing w:line="360" w:lineRule="auto"/>
+        <w:spacing w:after="0" w:line="360" w:lineRule="auto"/>
         <w:jc w:val="left"/>
         <w:rPr>
           <w:rFonts w:asciiTheme="minorHAnsi" w:eastAsiaTheme="minorEastAsia" w:hAnsiTheme="minorHAnsi" w:cstheme="minorBidi"/>
@@ -3874,7 +3809,7 @@
           <w:tab w:val="left" w:pos="1320"/>
           <w:tab w:val="right" w:pos="8630"/>
         </w:tabs>
-        <w:spacing w:line="360" w:lineRule="auto"/>
+        <w:spacing w:after="0" w:line="360" w:lineRule="auto"/>
         <w:jc w:val="left"/>
         <w:rPr>
           <w:rFonts w:asciiTheme="minorHAnsi" w:eastAsiaTheme="minorEastAsia" w:hAnsiTheme="minorHAnsi" w:cstheme="minorBidi"/>
@@ -3909,7 +3844,23 @@
             <w:noProof/>
             <w:lang w:val="en-GB"/>
           </w:rPr>
-          <w:t>Portability requirement</w:t>
+          <w:t>Portability requi</w:t>
+        </w:r>
+        <w:r>
+          <w:rPr>
+            <w:rStyle w:val="Hyperlink"/>
+            <w:noProof/>
+            <w:lang w:val="en-GB"/>
+          </w:rPr>
+          <w:t>r</w:t>
+        </w:r>
+        <w:r>
+          <w:rPr>
+            <w:rStyle w:val="Hyperlink"/>
+            <w:noProof/>
+            <w:lang w:val="en-GB"/>
+          </w:rPr>
+          <w:t>ement</w:t>
         </w:r>
         <w:r>
           <w:rPr>
@@ -3968,7 +3919,7 @@
           <w:tab w:val="left" w:pos="1320"/>
           <w:tab w:val="right" w:pos="8630"/>
         </w:tabs>
-        <w:spacing w:line="360" w:lineRule="auto"/>
+        <w:spacing w:after="0" w:line="360" w:lineRule="auto"/>
         <w:jc w:val="left"/>
         <w:rPr>
           <w:rFonts w:asciiTheme="minorHAnsi" w:eastAsiaTheme="minorEastAsia" w:hAnsiTheme="minorHAnsi" w:cstheme="minorBidi"/>
@@ -4062,7 +4013,7 @@
           <w:tab w:val="left" w:pos="1540"/>
           <w:tab w:val="right" w:pos="8630"/>
         </w:tabs>
-        <w:spacing w:line="360" w:lineRule="auto"/>
+        <w:spacing w:after="0" w:line="360" w:lineRule="auto"/>
         <w:jc w:val="left"/>
         <w:rPr>
           <w:rFonts w:asciiTheme="minorHAnsi" w:eastAsiaTheme="minorEastAsia" w:hAnsiTheme="minorHAnsi" w:cstheme="minorBidi"/>
@@ -4156,7 +4107,7 @@
           <w:tab w:val="left" w:pos="1540"/>
           <w:tab w:val="right" w:pos="8630"/>
         </w:tabs>
-        <w:spacing w:line="360" w:lineRule="auto"/>
+        <w:spacing w:after="0" w:line="360" w:lineRule="auto"/>
         <w:jc w:val="left"/>
         <w:rPr>
           <w:rFonts w:asciiTheme="minorHAnsi" w:eastAsiaTheme="minorEastAsia" w:hAnsiTheme="minorHAnsi" w:cstheme="minorBidi"/>
@@ -4250,7 +4201,7 @@
           <w:tab w:val="left" w:pos="480"/>
           <w:tab w:val="right" w:pos="8630"/>
         </w:tabs>
-        <w:spacing w:line="360" w:lineRule="auto"/>
+        <w:spacing w:after="0" w:line="360" w:lineRule="auto"/>
         <w:jc w:val="left"/>
         <w:rPr>
           <w:rFonts w:asciiTheme="minorHAnsi" w:eastAsiaTheme="minorEastAsia" w:hAnsiTheme="minorHAnsi" w:cstheme="minorBidi"/>
@@ -4342,7 +4293,7 @@
           <w:tab w:val="left" w:pos="480"/>
           <w:tab w:val="right" w:pos="8630"/>
         </w:tabs>
-        <w:spacing w:line="360" w:lineRule="auto"/>
+        <w:spacing w:after="0" w:line="360" w:lineRule="auto"/>
         <w:jc w:val="left"/>
         <w:rPr>
           <w:rFonts w:asciiTheme="minorHAnsi" w:eastAsiaTheme="minorEastAsia" w:hAnsiTheme="minorHAnsi" w:cstheme="minorBidi"/>
@@ -4434,7 +4385,7 @@
           <w:tab w:val="left" w:pos="480"/>
           <w:tab w:val="right" w:pos="8630"/>
         </w:tabs>
-        <w:spacing w:line="360" w:lineRule="auto"/>
+        <w:spacing w:after="0" w:line="360" w:lineRule="auto"/>
         <w:jc w:val="left"/>
         <w:rPr>
           <w:rFonts w:asciiTheme="minorHAnsi" w:eastAsiaTheme="minorEastAsia" w:hAnsiTheme="minorHAnsi" w:cstheme="minorBidi"/>
@@ -4525,7 +4476,7 @@
           <w:tab w:val="left" w:pos="1843"/>
           <w:tab w:val="left" w:pos="6912"/>
         </w:tabs>
-        <w:spacing w:line="360" w:lineRule="auto"/>
+        <w:spacing w:after="0" w:line="360" w:lineRule="auto"/>
         <w:jc w:val="left"/>
         <w:rPr>
           <w:b/>
@@ -4543,13 +4494,13 @@
     <w:p>
       <w:pPr>
         <w:pStyle w:val="Title"/>
-        <w:spacing w:line="360" w:lineRule="auto"/>
+        <w:spacing w:after="0" w:line="360" w:lineRule="auto"/>
         <w:jc w:val="left"/>
       </w:pPr>
     </w:p>
     <w:p>
       <w:pPr>
-        <w:spacing w:line="360" w:lineRule="auto"/>
+        <w:spacing w:after="0" w:line="360" w:lineRule="auto"/>
         <w:jc w:val="left"/>
       </w:pPr>
     </w:p>
@@ -4559,7 +4510,7 @@
           <w:tab w:val="left" w:pos="1843"/>
           <w:tab w:val="left" w:pos="6912"/>
         </w:tabs>
-        <w:spacing w:line="360" w:lineRule="auto"/>
+        <w:spacing w:after="0" w:line="360" w:lineRule="auto"/>
         <w:jc w:val="left"/>
         <w:rPr>
           <w:b/>
@@ -4577,12 +4528,11 @@
           <w:tab w:val="clear" w:pos="792"/>
           <w:tab w:val="num" w:pos="1368"/>
         </w:tabs>
-        <w:spacing w:line="360" w:lineRule="auto"/>
+        <w:spacing w:after="0" w:line="360" w:lineRule="auto"/>
         <w:jc w:val="left"/>
       </w:pPr>
       <w:bookmarkStart w:id="22" w:name="_Toc316977392"/>
       <w:r>
-        <w:lastRenderedPageBreak/>
         <w:t>Introduction</w:t>
       </w:r>
       <w:bookmarkEnd w:id="22"/>
@@ -4590,7 +4540,7 @@
     <w:p>
       <w:pPr>
         <w:pStyle w:val="Heading2"/>
-        <w:spacing w:line="360" w:lineRule="auto"/>
+        <w:spacing w:after="0" w:line="360" w:lineRule="auto"/>
         <w:jc w:val="left"/>
       </w:pPr>
       <w:bookmarkStart w:id="23" w:name="_Toc316977393"/>
@@ -4601,7 +4551,7 @@
     </w:p>
     <w:p>
       <w:pPr>
-        <w:spacing w:line="360" w:lineRule="auto"/>
+        <w:spacing w:after="0" w:line="360" w:lineRule="auto"/>
         <w:jc w:val="left"/>
         <w:rPr>
           <w:lang w:val="en-IE"/>
@@ -4640,7 +4590,7 @@
     </w:p>
     <w:p>
       <w:pPr>
-        <w:spacing w:line="360" w:lineRule="auto"/>
+        <w:spacing w:after="0" w:line="360" w:lineRule="auto"/>
         <w:jc w:val="left"/>
         <w:rPr>
           <w:lang w:val="en-IE"/>
@@ -4650,7 +4600,7 @@
     <w:p>
       <w:pPr>
         <w:pStyle w:val="Heading2"/>
-        <w:spacing w:line="360" w:lineRule="auto"/>
+        <w:spacing w:after="0" w:line="360" w:lineRule="auto"/>
         <w:jc w:val="left"/>
       </w:pPr>
       <w:bookmarkStart w:id="24" w:name="_Toc316977394"/>
@@ -4661,7 +4611,7 @@
     </w:p>
     <w:p>
       <w:pPr>
-        <w:spacing w:line="360" w:lineRule="auto"/>
+        <w:spacing w:after="0" w:line="360" w:lineRule="auto"/>
         <w:jc w:val="left"/>
         <w:rPr>
           <w:lang w:val="en-IE"/>
@@ -4671,12 +4621,24 @@
         <w:rPr>
           <w:lang w:val="en-IE"/>
         </w:rPr>
-        <w:t xml:space="preserve">The scope of the project is for the likes of YouTubers and home producers and for novice people in media production, specifically dealing with </w:t>
+        <w:t>The scope of the project i</w:t>
       </w:r>
       <w:r>
         <w:rPr>
           <w:lang w:val="en-IE"/>
         </w:rPr>
+        <w:t>s for the likes of YouTubers,</w:t>
+      </w:r>
+      <w:r>
+        <w:rPr>
+          <w:lang w:val="en-IE"/>
+        </w:rPr>
+        <w:t xml:space="preserve"> home producers and for novice people in media production, specifically dealing with </w:t>
+      </w:r>
+      <w:r>
+        <w:rPr>
+          <w:lang w:val="en-IE"/>
+        </w:rPr>
         <w:t>sound,</w:t>
       </w:r>
       <w:r>
@@ -4700,22 +4662,43 @@
     </w:p>
     <w:p>
       <w:pPr>
-        <w:spacing w:line="360" w:lineRule="auto"/>
+        <w:spacing w:after="0" w:line="360" w:lineRule="auto"/>
         <w:jc w:val="left"/>
         <w:rPr>
           <w:lang w:val="en-IE"/>
         </w:rPr>
       </w:pPr>
-      <w:r>
+    </w:p>
+    <w:p>
+      <w:pPr>
+        <w:spacing w:after="0" w:line="360" w:lineRule="auto"/>
+        <w:jc w:val="left"/>
         <w:rPr>
           <w:lang w:val="en-IE"/>
         </w:rPr>
-        <w:t xml:space="preserve">We aim to simplify this process by providing an Android app. The database within the app will contain an extensive amount of default figures and calculations, allowing the user to simply clap their hands to see how their current acoustics of their room is. Then they will be able to input the size of the room, and get the required measurements, RT60, size of materials in their room, such as their carpet or walls. Steps for this will be included. </w:t>
-      </w:r>
-    </w:p>
-    <w:p>
-      <w:pPr>
-        <w:spacing w:line="360" w:lineRule="auto"/>
+      </w:pPr>
+      <w:r>
+        <w:rPr>
+          <w:lang w:val="en-IE"/>
+        </w:rPr>
+        <w:t xml:space="preserve">We aim to simplify this process by providing an </w:t>
+      </w:r>
+      <w:r>
+        <w:rPr>
+          <w:lang w:val="en-IE"/>
+        </w:rPr>
+        <w:t>Android</w:t>
+      </w:r>
+      <w:r>
+        <w:rPr>
+          <w:lang w:val="en-IE"/>
+        </w:rPr>
+        <w:t xml:space="preserve"> app. The database within the app will contain an extensive amount of default figures and calculations, allowing the user to simply clap their hands to see how their current acoustics of their room is. Then they will be able to input the size of the room, and get the required measurements, RT60, size of materials in their room, such as their carpet or walls. Steps for this will be included. </w:t>
+      </w:r>
+    </w:p>
+    <w:p>
+      <w:pPr>
+        <w:spacing w:after="0" w:line="360" w:lineRule="auto"/>
         <w:jc w:val="left"/>
         <w:rPr>
           <w:lang w:val="en-IE"/>
@@ -4761,12 +4744,12 @@
         <w:rPr>
           <w:lang w:val="en-IE"/>
         </w:rPr>
-        <w:t xml:space="preserve"> produce their media. If not, they can restart the steps. </w:t>
-      </w:r>
-    </w:p>
-    <w:p>
-      <w:pPr>
-        <w:spacing w:line="360" w:lineRule="auto"/>
+        <w:t xml:space="preserve"> produce their media. If not, they can restart the steps.</w:t>
+      </w:r>
+    </w:p>
+    <w:p>
+      <w:pPr>
+        <w:spacing w:after="0" w:line="360" w:lineRule="auto"/>
         <w:jc w:val="left"/>
         <w:rPr>
           <w:lang w:val="en-IE"/>
@@ -4776,13 +4759,51 @@
         <w:rPr>
           <w:lang w:val="en-IE"/>
         </w:rPr>
-        <w:lastRenderedPageBreak/>
-        <w:t>This app itself will be completed in Android Studio and will run on Android version 4.1 (</w:t>
-      </w:r>
-      <w:r>
+        <w:t xml:space="preserve"> </w:t>
+      </w:r>
+    </w:p>
+    <w:p>
+      <w:pPr>
+        <w:spacing w:after="0" w:line="360" w:lineRule="auto"/>
+        <w:jc w:val="left"/>
         <w:rPr>
           <w:lang w:val="en-IE"/>
         </w:rPr>
+      </w:pPr>
+      <w:r>
+        <w:rPr>
+          <w:lang w:val="en-IE"/>
+        </w:rPr>
+        <w:t xml:space="preserve">This app itself will be completed in </w:t>
+      </w:r>
+      <w:r>
+        <w:rPr>
+          <w:lang w:val="en-IE"/>
+        </w:rPr>
+        <w:t>Android</w:t>
+      </w:r>
+      <w:r>
+        <w:rPr>
+          <w:lang w:val="en-IE"/>
+        </w:rPr>
+        <w:t xml:space="preserve"> Studio and will run on </w:t>
+      </w:r>
+      <w:r>
+        <w:rPr>
+          <w:lang w:val="en-IE"/>
+        </w:rPr>
+        <w:t>Android</w:t>
+      </w:r>
+      <w:r>
+        <w:rPr>
+          <w:lang w:val="en-IE"/>
+        </w:rPr>
+        <w:t xml:space="preserve"> version 4.1 (</w:t>
+      </w:r>
+      <w:r>
+        <w:rPr>
+          <w:lang w:val="en-IE"/>
+        </w:rPr>
         <w:t>Jelly Bean</w:t>
       </w:r>
       <w:r>
@@ -4801,7 +4822,19 @@
         <w:rPr>
           <w:lang w:val="en-IE"/>
         </w:rPr>
-        <w:t>). 97.2% of Android users use these versions</w:t>
+        <w:t xml:space="preserve">). 97.2% of </w:t>
+      </w:r>
+      <w:r>
+        <w:rPr>
+          <w:lang w:val="en-IE"/>
+        </w:rPr>
+        <w:t>Android</w:t>
+      </w:r>
+      <w:r>
+        <w:rPr>
+          <w:lang w:val="en-IE"/>
+        </w:rPr>
+        <w:t xml:space="preserve"> users use these versions</w:t>
       </w:r>
       <w:sdt>
         <w:sdtPr>
@@ -4811,6 +4844,7 @@
           <w:id w:val="-1417854050"/>
           <w:citation/>
         </w:sdtPr>
+        <w:sdtEndPr/>
         <w:sdtContent>
           <w:r>
             <w:rPr>
@@ -4861,35 +4895,53 @@
     </w:p>
     <w:p>
       <w:pPr>
-        <w:spacing w:line="360" w:lineRule="auto"/>
+        <w:spacing w:after="0" w:line="360" w:lineRule="auto"/>
         <w:jc w:val="left"/>
         <w:rPr>
           <w:lang w:val="en-IE"/>
         </w:rPr>
       </w:pPr>
-      <w:r>
+    </w:p>
+    <w:p>
+      <w:pPr>
+        <w:spacing w:after="0" w:line="360" w:lineRule="auto"/>
+        <w:jc w:val="left"/>
         <w:rPr>
           <w:lang w:val="en-IE"/>
         </w:rPr>
+      </w:pPr>
+      <w:r>
+        <w:rPr>
+          <w:lang w:val="en-IE"/>
+        </w:rPr>
         <w:t>Our idea stemmed from Cedric. Early 2016, Cedric saw there was a niche in the market for such an app. He tried to create something, but was lacking the knowledge, technology and funds of how to create such an app.</w:t>
       </w:r>
     </w:p>
     <w:p>
       <w:pPr>
-        <w:spacing w:line="360" w:lineRule="auto"/>
+        <w:spacing w:after="0" w:line="360" w:lineRule="auto"/>
         <w:jc w:val="left"/>
-      </w:pPr>
-      <w:r>
         <w:rPr>
           <w:lang w:val="en-IE"/>
         </w:rPr>
+      </w:pPr>
+    </w:p>
+    <w:p>
+      <w:pPr>
+        <w:spacing w:after="0" w:line="360" w:lineRule="auto"/>
+        <w:jc w:val="left"/>
+      </w:pPr>
+      <w:r>
+        <w:rPr>
+          <w:lang w:val="en-IE"/>
+        </w:rPr>
         <w:t xml:space="preserve">In late 2016, Cedric and Keith created a web page/application for an Audio Acoustic Assistant for their Web Application Development project. This project is the next step in this process. </w:t>
       </w:r>
     </w:p>
     <w:p>
       <w:pPr>
         <w:pStyle w:val="Heading3"/>
-        <w:spacing w:line="360" w:lineRule="auto"/>
+        <w:spacing w:after="0" w:line="360" w:lineRule="auto"/>
         <w:jc w:val="left"/>
         <w:rPr>
           <w:lang w:val="en-GB"/>
@@ -4904,7 +4956,7 @@
     </w:p>
     <w:p>
       <w:pPr>
-        <w:spacing w:line="360" w:lineRule="auto"/>
+        <w:spacing w:after="0" w:line="360" w:lineRule="auto"/>
         <w:jc w:val="left"/>
         <w:rPr>
           <w:lang w:val="en-GB"/>
@@ -4946,7 +4998,7 @@
     </w:p>
     <w:p>
       <w:pPr>
-        <w:spacing w:line="360" w:lineRule="auto"/>
+        <w:spacing w:after="0" w:line="360" w:lineRule="auto"/>
         <w:jc w:val="left"/>
         <w:rPr>
           <w:lang w:val="en-GB"/>
@@ -4968,7 +5020,7 @@
     </w:p>
     <w:p>
       <w:pPr>
-        <w:spacing w:line="360" w:lineRule="auto"/>
+        <w:spacing w:after="0" w:line="360" w:lineRule="auto"/>
         <w:jc w:val="left"/>
         <w:rPr>
           <w:lang w:val="en-GB"/>
@@ -5022,7 +5074,7 @@
     </w:p>
     <w:p>
       <w:pPr>
-        <w:spacing w:line="360" w:lineRule="auto"/>
+        <w:spacing w:after="0" w:line="360" w:lineRule="auto"/>
         <w:jc w:val="left"/>
         <w:rPr>
           <w:lang w:val="en-GB"/>
@@ -5053,7 +5105,7 @@
     <w:p>
       <w:pPr>
         <w:pStyle w:val="Heading3"/>
-        <w:spacing w:line="360" w:lineRule="auto"/>
+        <w:spacing w:after="0" w:line="360" w:lineRule="auto"/>
         <w:jc w:val="left"/>
         <w:rPr>
           <w:lang w:val="en-GB"/>
@@ -5068,7 +5120,7 @@
     </w:p>
     <w:p>
       <w:pPr>
-        <w:spacing w:line="360" w:lineRule="auto"/>
+        <w:spacing w:after="0" w:line="360" w:lineRule="auto"/>
         <w:jc w:val="left"/>
         <w:rPr>
           <w:lang w:val="en-GB"/>
@@ -5115,6 +5167,7 @@
           <w:id w:val="-75516554"/>
           <w:citation/>
         </w:sdtPr>
+        <w:sdtEndPr/>
         <w:sdtContent>
           <w:r>
             <w:rPr>
@@ -5159,7 +5212,7 @@
     </w:p>
     <w:p>
       <w:pPr>
-        <w:spacing w:line="360" w:lineRule="auto"/>
+        <w:spacing w:after="0" w:line="360" w:lineRule="auto"/>
         <w:jc w:val="left"/>
         <w:rPr>
           <w:lang w:val="en-GB"/>
@@ -5189,7 +5242,7 @@
     </w:p>
     <w:p>
       <w:pPr>
-        <w:spacing w:line="360" w:lineRule="auto"/>
+        <w:spacing w:after="0" w:line="360" w:lineRule="auto"/>
         <w:jc w:val="left"/>
         <w:rPr>
           <w:lang w:val="en-GB"/>
@@ -5309,7 +5362,7 @@
     </w:p>
     <w:p>
       <w:pPr>
-        <w:spacing w:line="360" w:lineRule="auto"/>
+        <w:spacing w:after="0" w:line="360" w:lineRule="auto"/>
         <w:jc w:val="left"/>
         <w:rPr>
           <w:lang w:val="en-GB"/>
@@ -5318,7 +5371,7 @@
     </w:p>
     <w:p>
       <w:pPr>
-        <w:spacing w:line="360" w:lineRule="auto"/>
+        <w:spacing w:after="0" w:line="360" w:lineRule="auto"/>
         <w:jc w:val="left"/>
         <w:rPr>
           <w:lang w:val="en-GB"/>
@@ -5328,9 +5381,9 @@
     <w:p>
       <w:pPr>
         <w:pStyle w:val="Heading1"/>
-      </w:pPr>
-      <w:r>
-        <w:lastRenderedPageBreak/>
+        <w:spacing w:after="0" w:line="360" w:lineRule="auto"/>
+      </w:pPr>
+      <w:r>
         <w:t>User R</w:t>
       </w:r>
       <w:r>
@@ -5346,6 +5399,7 @@
     </w:p>
     <w:p>
       <w:pPr>
+        <w:spacing w:after="0" w:line="360" w:lineRule="auto"/>
         <w:ind w:left="431"/>
       </w:pPr>
       <w:bookmarkStart w:id="25" w:name="_Toc316977397"/>
@@ -5388,11 +5442,13 @@
     </w:p>
     <w:p>
       <w:pPr>
+        <w:spacing w:after="0" w:line="360" w:lineRule="auto"/>
         <w:ind w:left="431"/>
       </w:pPr>
     </w:p>
     <w:p>
       <w:pPr>
+        <w:spacing w:after="0" w:line="360" w:lineRule="auto"/>
         <w:ind w:left="431"/>
       </w:pPr>
       <w:r>
@@ -5444,13 +5500,14 @@
         <w:t>absorbing materials</w:t>
       </w:r>
       <w:r>
+        <w:t>,</w:t>
+      </w:r>
+      <w:r>
         <w:t xml:space="preserve"> </w:t>
       </w:r>
-      <w:proofErr w:type="spellStart"/>
-      <w:r>
-        <w:t>E.g</w:t>
-      </w:r>
-      <w:proofErr w:type="spellEnd"/>
+      <w:r>
+        <w:t>e.g.</w:t>
+      </w:r>
       <w:r>
         <w:t xml:space="preserve"> </w:t>
       </w:r>
@@ -5472,11 +5529,13 @@
     </w:p>
     <w:p>
       <w:pPr>
+        <w:spacing w:after="0" w:line="360" w:lineRule="auto"/>
         <w:ind w:left="431"/>
       </w:pPr>
     </w:p>
     <w:p>
       <w:pPr>
+        <w:spacing w:after="0" w:line="360" w:lineRule="auto"/>
         <w:ind w:left="431"/>
       </w:pPr>
       <w:r>
@@ -5518,11 +5577,13 @@
     </w:p>
     <w:p>
       <w:pPr>
+        <w:spacing w:after="0" w:line="360" w:lineRule="auto"/>
         <w:ind w:left="431"/>
       </w:pPr>
     </w:p>
     <w:p>
       <w:pPr>
+        <w:spacing w:after="0" w:line="360" w:lineRule="auto"/>
         <w:ind w:left="431"/>
       </w:pPr>
       <w:r>
@@ -5555,11 +5616,13 @@
     </w:p>
     <w:p>
       <w:pPr>
+        <w:spacing w:after="0" w:line="360" w:lineRule="auto"/>
         <w:ind w:left="431"/>
       </w:pPr>
     </w:p>
     <w:p>
       <w:pPr>
+        <w:spacing w:after="0" w:line="360" w:lineRule="auto"/>
         <w:ind w:left="431"/>
       </w:pPr>
       <w:r>
@@ -5604,11 +5667,13 @@
     </w:p>
     <w:p>
       <w:pPr>
+        <w:spacing w:after="0" w:line="360" w:lineRule="auto"/>
         <w:ind w:left="431"/>
       </w:pPr>
     </w:p>
     <w:p>
       <w:pPr>
+        <w:spacing w:after="0" w:line="360" w:lineRule="auto"/>
         <w:ind w:left="431"/>
       </w:pPr>
       <w:r>
@@ -5617,30 +5682,16 @@
     </w:p>
     <w:p>
       <w:pPr>
+        <w:spacing w:after="0" w:line="360" w:lineRule="auto"/>
         <w:ind w:left="431"/>
       </w:pPr>
     </w:p>
     <w:p>
       <w:pPr>
-        <w:ind w:left="431"/>
-      </w:pPr>
-    </w:p>
-    <w:p>
-      <w:pPr>
-        <w:ind w:left="431"/>
-      </w:pPr>
-    </w:p>
-    <w:p>
-      <w:pPr>
-        <w:ind w:left="431"/>
-      </w:pPr>
-    </w:p>
-    <w:p>
-      <w:pPr>
         <w:pStyle w:val="Heading1"/>
-      </w:pPr>
-      <w:r>
-        <w:lastRenderedPageBreak/>
+        <w:spacing w:after="0" w:line="360" w:lineRule="auto"/>
+      </w:pPr>
+      <w:r>
         <w:t>Requirements S</w:t>
       </w:r>
       <w:r>
@@ -5655,6 +5706,7 @@
           <w:tab w:val="clear" w:pos="936"/>
           <w:tab w:val="num" w:pos="1512"/>
         </w:tabs>
+        <w:spacing w:after="0" w:line="360" w:lineRule="auto"/>
       </w:pPr>
       <w:bookmarkStart w:id="26" w:name="_Toc316977398"/>
       <w:r>
@@ -5665,6 +5717,7 @@
     <w:p>
       <w:pPr>
         <w:pStyle w:val="Heading3"/>
+        <w:spacing w:after="0" w:line="360" w:lineRule="auto"/>
       </w:pPr>
       <w:bookmarkStart w:id="27" w:name="_Toc316977399"/>
       <w:r>
@@ -5675,10 +5728,26 @@
       </w:r>
       <w:bookmarkEnd w:id="27"/>
     </w:p>
-    <w:p/>
-    <w:p/>
-    <w:p/>
-    <w:p/>
+    <w:p>
+      <w:pPr>
+        <w:spacing w:after="0" w:line="360" w:lineRule="auto"/>
+      </w:pPr>
+    </w:p>
+    <w:p>
+      <w:pPr>
+        <w:spacing w:after="0" w:line="360" w:lineRule="auto"/>
+      </w:pPr>
+    </w:p>
+    <w:p>
+      <w:pPr>
+        <w:spacing w:after="0" w:line="360" w:lineRule="auto"/>
+      </w:pPr>
+    </w:p>
+    <w:p>
+      <w:pPr>
+        <w:spacing w:after="0" w:line="360" w:lineRule="auto"/>
+      </w:pPr>
+    </w:p>
     <w:p>
       <w:pPr>
         <w:pStyle w:val="Heading3"/>
@@ -5686,6 +5755,7 @@
           <w:tab w:val="clear" w:pos="1080"/>
           <w:tab w:val="num" w:pos="1656"/>
         </w:tabs>
+        <w:spacing w:after="0" w:line="360" w:lineRule="auto"/>
         <w:rPr>
           <w:lang w:val="en-IE"/>
         </w:rPr>
@@ -5707,8 +5777,6 @@
         </w:rPr>
         <w:t xml:space="preserve">Database </w:t>
       </w:r>
-      <w:bookmarkStart w:id="29" w:name="_GoBack"/>
-      <w:bookmarkEnd w:id="29"/>
     </w:p>
     <w:p>
       <w:pPr>
@@ -5717,12 +5785,16 @@
           <w:tab w:val="clear" w:pos="1224"/>
           <w:tab w:val="num" w:pos="1800"/>
         </w:tabs>
+        <w:spacing w:after="0" w:line="360" w:lineRule="auto"/>
       </w:pPr>
       <w:r>
         <w:t>Description &amp; Priority</w:t>
       </w:r>
     </w:p>
     <w:p>
+      <w:pPr>
+        <w:spacing w:after="0" w:line="360" w:lineRule="auto"/>
+      </w:pPr>
       <w:r>
         <w:t>T</w:t>
       </w:r>
@@ -5749,6 +5821,9 @@
       </w:r>
     </w:p>
     <w:p>
+      <w:pPr>
+        <w:spacing w:after="0" w:line="360" w:lineRule="auto"/>
+      </w:pPr>
       <w:r>
         <w:t>The database creation is essential to the application as t</w:t>
       </w:r>
@@ -5763,6 +5838,7 @@
           <w:tab w:val="clear" w:pos="1224"/>
           <w:tab w:val="num" w:pos="1800"/>
         </w:tabs>
+        <w:spacing w:after="0" w:line="360" w:lineRule="auto"/>
       </w:pPr>
       <w:r>
         <w:t xml:space="preserve">Use Case </w:t>
@@ -5770,6 +5846,7 @@
     </w:p>
     <w:p>
       <w:pPr>
+        <w:spacing w:after="0" w:line="360" w:lineRule="auto"/>
         <w:ind w:left="576"/>
         <w:rPr>
           <w:b/>
@@ -5786,6 +5863,7 @@
     </w:p>
     <w:p>
       <w:pPr>
+        <w:spacing w:after="0" w:line="360" w:lineRule="auto"/>
         <w:ind w:left="576"/>
         <w:rPr>
           <w:lang w:val="en-GB"/>
@@ -5806,6 +5884,7 @@
     </w:p>
     <w:p>
       <w:pPr>
+        <w:spacing w:after="0" w:line="360" w:lineRule="auto"/>
         <w:ind w:left="576"/>
         <w:rPr>
           <w:lang w:val="en-GB"/>
@@ -5821,6 +5900,7 @@
     </w:p>
     <w:p>
       <w:pPr>
+        <w:spacing w:after="0" w:line="360" w:lineRule="auto"/>
         <w:ind w:left="576"/>
         <w:rPr>
           <w:lang w:val="en-GB"/>
@@ -5841,6 +5921,7 @@
     </w:p>
     <w:p>
       <w:pPr>
+        <w:spacing w:after="0" w:line="360" w:lineRule="auto"/>
         <w:ind w:left="576"/>
         <w:rPr>
           <w:b/>
@@ -5857,6 +5938,7 @@
     </w:p>
     <w:p>
       <w:pPr>
+        <w:spacing w:after="0" w:line="360" w:lineRule="auto"/>
         <w:ind w:left="576"/>
         <w:rPr>
           <w:b/>
@@ -5871,6 +5953,7 @@
     </w:p>
     <w:p>
       <w:pPr>
+        <w:spacing w:after="0" w:line="360" w:lineRule="auto"/>
         <w:ind w:left="576"/>
         <w:rPr>
           <w:lang w:val="en-GB"/>
@@ -5885,6 +5968,7 @@
     </w:p>
     <w:p>
       <w:pPr>
+        <w:spacing w:after="0" w:line="360" w:lineRule="auto"/>
         <w:ind w:left="576"/>
         <w:rPr>
           <w:b/>
@@ -5899,6 +5983,7 @@
     </w:p>
     <w:p>
       <w:pPr>
+        <w:spacing w:after="0" w:line="360" w:lineRule="auto"/>
         <w:ind w:left="576"/>
         <w:rPr>
           <w:lang w:val="en-GB"/>
@@ -5919,6 +6004,7 @@
     </w:p>
     <w:p>
       <w:pPr>
+        <w:spacing w:after="0" w:line="360" w:lineRule="auto"/>
         <w:ind w:left="576"/>
         <w:rPr>
           <w:b/>
@@ -5941,7 +6027,7 @@
           <w:tab w:val="clear" w:pos="720"/>
           <w:tab w:val="num" w:pos="1872"/>
         </w:tabs>
-        <w:spacing w:before="0" w:after="0"/>
+        <w:spacing w:before="0" w:after="0" w:line="360" w:lineRule="auto"/>
         <w:ind w:left="1296"/>
         <w:jc w:val="left"/>
         <w:rPr>
@@ -5971,7 +6057,7 @@
           <w:tab w:val="clear" w:pos="720"/>
           <w:tab w:val="num" w:pos="1296"/>
         </w:tabs>
-        <w:spacing w:before="0" w:after="0"/>
+        <w:spacing w:before="0" w:after="0" w:line="360" w:lineRule="auto"/>
         <w:ind w:left="1296"/>
         <w:jc w:val="left"/>
         <w:rPr>
@@ -6001,7 +6087,7 @@
           <w:tab w:val="clear" w:pos="720"/>
           <w:tab w:val="num" w:pos="1296"/>
         </w:tabs>
-        <w:spacing w:before="0" w:after="0"/>
+        <w:spacing w:before="0" w:after="0" w:line="360" w:lineRule="auto"/>
         <w:ind w:left="1296"/>
         <w:jc w:val="left"/>
         <w:rPr>
@@ -6012,7 +6098,6 @@
         <w:rPr>
           <w:lang w:val="en-GB"/>
         </w:rPr>
-        <w:lastRenderedPageBreak/>
         <w:t xml:space="preserve">The system </w:t>
       </w:r>
       <w:r>
@@ -6032,7 +6117,7 @@
           <w:tab w:val="clear" w:pos="720"/>
           <w:tab w:val="num" w:pos="1296"/>
         </w:tabs>
-        <w:spacing w:before="0" w:after="0"/>
+        <w:spacing w:before="0" w:after="0" w:line="360" w:lineRule="auto"/>
         <w:ind w:left="1296"/>
         <w:jc w:val="left"/>
         <w:rPr>
@@ -6062,7 +6147,7 @@
           <w:tab w:val="clear" w:pos="720"/>
           <w:tab w:val="num" w:pos="1296"/>
         </w:tabs>
-        <w:spacing w:before="0" w:after="0"/>
+        <w:spacing w:before="0" w:after="0" w:line="360" w:lineRule="auto"/>
         <w:ind w:left="1296"/>
         <w:jc w:val="left"/>
         <w:rPr>
@@ -6083,11 +6168,13 @@
           <w:ilvl w:val="0"/>
           <w:numId w:val="0"/>
         </w:numPr>
+        <w:spacing w:line="360" w:lineRule="auto"/>
         <w:ind w:left="936"/>
       </w:pPr>
     </w:p>
     <w:p>
       <w:pPr>
+        <w:spacing w:after="0" w:line="360" w:lineRule="auto"/>
         <w:ind w:left="576"/>
         <w:rPr>
           <w:b/>
@@ -6102,6 +6189,7 @@
     </w:p>
     <w:p>
       <w:pPr>
+        <w:spacing w:after="0" w:line="360" w:lineRule="auto"/>
         <w:ind w:left="576"/>
         <w:rPr>
           <w:lang w:val="en-GB"/>
@@ -6128,6 +6216,7 @@
     </w:p>
     <w:p>
       <w:pPr>
+        <w:spacing w:after="0" w:line="360" w:lineRule="auto"/>
         <w:ind w:left="576"/>
         <w:rPr>
           <w:b/>
@@ -6136,6 +6225,7 @@
     </w:p>
     <w:p>
       <w:pPr>
+        <w:spacing w:after="0" w:line="360" w:lineRule="auto"/>
         <w:ind w:left="576"/>
         <w:rPr>
           <w:b/>
@@ -6150,6 +6240,7 @@
     </w:p>
     <w:p>
       <w:pPr>
+        <w:spacing w:after="0" w:line="360" w:lineRule="auto"/>
         <w:ind w:left="576"/>
       </w:pPr>
       <w:r>
@@ -6166,6 +6257,7 @@
           <w:tab w:val="clear" w:pos="1080"/>
           <w:tab w:val="num" w:pos="1656"/>
         </w:tabs>
+        <w:spacing w:after="0" w:line="360" w:lineRule="auto"/>
         <w:rPr>
           <w:lang w:val="en-IE"/>
         </w:rPr>
@@ -6177,13 +6269,7 @@
         <w:rPr>
           <w:lang w:val="en-IE"/>
         </w:rPr>
-        <w:t xml:space="preserve"> 2</w:t>
-      </w:r>
-      <w:r>
-        <w:rPr>
-          <w:lang w:val="en-IE"/>
-        </w:rPr>
-        <w:t xml:space="preserve"> Navigation</w:t>
+        <w:t xml:space="preserve"> 2 Navigation</w:t>
       </w:r>
     </w:p>
     <w:p>
@@ -6193,6 +6279,7 @@
           <w:tab w:val="clear" w:pos="1224"/>
           <w:tab w:val="num" w:pos="1800"/>
         </w:tabs>
+        <w:spacing w:after="0" w:line="360" w:lineRule="auto"/>
       </w:pPr>
       <w:r>
         <w:t>Description &amp; Priority</w:t>
@@ -6200,6 +6287,7 @@
     </w:p>
     <w:p>
       <w:pPr>
+        <w:spacing w:after="0" w:line="360" w:lineRule="auto"/>
         <w:rPr>
           <w:lang w:val="en-IE"/>
         </w:rPr>
@@ -6208,11 +6296,24 @@
         <w:rPr>
           <w:lang w:val="en-IE"/>
         </w:rPr>
-        <w:t xml:space="preserve">The application will be able to guide the user through the process as easy as possible. </w:t>
-      </w:r>
-    </w:p>
-    <w:p>
-      <w:pPr>
+        <w:t xml:space="preserve">The application will be able to </w:t>
+      </w:r>
+      <w:r>
+        <w:rPr>
+          <w:lang w:val="en-IE"/>
+        </w:rPr>
+        <w:t>guide</w:t>
+      </w:r>
+      <w:r>
+        <w:rPr>
+          <w:lang w:val="en-IE"/>
+        </w:rPr>
+        <w:t xml:space="preserve"> the user through the process as easy as possible. </w:t>
+      </w:r>
+    </w:p>
+    <w:p>
+      <w:pPr>
+        <w:spacing w:after="0" w:line="360" w:lineRule="auto"/>
         <w:rPr>
           <w:lang w:val="en-IE"/>
         </w:rPr>
@@ -6231,6 +6332,7 @@
           <w:tab w:val="clear" w:pos="1224"/>
           <w:tab w:val="num" w:pos="1800"/>
         </w:tabs>
+        <w:spacing w:after="0" w:line="360" w:lineRule="auto"/>
       </w:pPr>
       <w:r>
         <w:t xml:space="preserve">Use Case </w:t>
@@ -6238,6 +6340,7 @@
     </w:p>
     <w:p>
       <w:pPr>
+        <w:spacing w:after="0" w:line="360" w:lineRule="auto"/>
         <w:ind w:left="576"/>
         <w:rPr>
           <w:b/>
@@ -6254,6 +6357,7 @@
     </w:p>
     <w:p>
       <w:pPr>
+        <w:spacing w:after="0" w:line="360" w:lineRule="auto"/>
         <w:ind w:left="576"/>
         <w:rPr>
           <w:lang w:val="en-GB"/>
@@ -6268,6 +6372,7 @@
     </w:p>
     <w:p>
       <w:pPr>
+        <w:spacing w:after="0" w:line="360" w:lineRule="auto"/>
         <w:ind w:left="576"/>
         <w:rPr>
           <w:lang w:val="en-GB"/>
@@ -6283,6 +6388,7 @@
     </w:p>
     <w:p>
       <w:pPr>
+        <w:spacing w:after="0" w:line="360" w:lineRule="auto"/>
         <w:ind w:left="576"/>
         <w:rPr>
           <w:lang w:val="en-GB"/>
@@ -6297,6 +6403,7 @@
     </w:p>
     <w:p>
       <w:pPr>
+        <w:spacing w:after="0" w:line="360" w:lineRule="auto"/>
         <w:ind w:left="576"/>
         <w:rPr>
           <w:b/>
@@ -6313,6 +6420,7 @@
     </w:p>
     <w:p>
       <w:pPr>
+        <w:spacing w:after="0" w:line="360" w:lineRule="auto"/>
         <w:ind w:left="576"/>
         <w:rPr>
           <w:b/>
@@ -6327,6 +6435,7 @@
     </w:p>
     <w:p>
       <w:pPr>
+        <w:spacing w:after="0" w:line="360" w:lineRule="auto"/>
         <w:ind w:left="576"/>
         <w:rPr>
           <w:lang w:val="en-GB"/>
@@ -6341,6 +6450,7 @@
     </w:p>
     <w:p>
       <w:pPr>
+        <w:spacing w:after="0" w:line="360" w:lineRule="auto"/>
         <w:ind w:left="576"/>
         <w:rPr>
           <w:b/>
@@ -6355,6 +6465,7 @@
     </w:p>
     <w:p>
       <w:pPr>
+        <w:spacing w:after="0" w:line="360" w:lineRule="auto"/>
         <w:ind w:left="576"/>
         <w:rPr>
           <w:lang w:val="en-GB"/>
@@ -6369,6 +6480,7 @@
     </w:p>
     <w:p>
       <w:pPr>
+        <w:spacing w:after="0" w:line="360" w:lineRule="auto"/>
         <w:ind w:left="576"/>
         <w:rPr>
           <w:b/>
@@ -6387,7 +6499,7 @@
           <w:ilvl w:val="0"/>
           <w:numId w:val="28"/>
         </w:numPr>
-        <w:spacing w:before="0" w:after="0"/>
+        <w:spacing w:before="0" w:after="0" w:line="360" w:lineRule="auto"/>
         <w:jc w:val="left"/>
         <w:rPr>
           <w:lang w:val="en-GB"/>
@@ -6406,7 +6518,7 @@
           <w:ilvl w:val="0"/>
           <w:numId w:val="28"/>
         </w:numPr>
-        <w:spacing w:before="0" w:after="0"/>
+        <w:spacing w:before="0" w:after="0" w:line="360" w:lineRule="auto"/>
         <w:jc w:val="left"/>
         <w:rPr>
           <w:lang w:val="en-GB"/>
@@ -6425,7 +6537,7 @@
           <w:ilvl w:val="0"/>
           <w:numId w:val="28"/>
         </w:numPr>
-        <w:spacing w:before="0" w:after="0"/>
+        <w:spacing w:before="0" w:after="0" w:line="360" w:lineRule="auto"/>
         <w:jc w:val="left"/>
         <w:rPr>
           <w:lang w:val="en-GB"/>
@@ -6440,6 +6552,7 @@
     </w:p>
     <w:p>
       <w:pPr>
+        <w:spacing w:after="0" w:line="360" w:lineRule="auto"/>
         <w:ind w:left="576"/>
         <w:rPr>
           <w:b/>
@@ -6449,12 +6562,12 @@
         <w:rPr>
           <w:b/>
         </w:rPr>
-        <w:lastRenderedPageBreak/>
         <w:t>Termination</w:t>
       </w:r>
     </w:p>
     <w:p>
       <w:pPr>
+        <w:spacing w:after="0" w:line="360" w:lineRule="auto"/>
         <w:ind w:left="576"/>
         <w:rPr>
           <w:lang w:val="en-GB"/>
@@ -6469,6 +6582,7 @@
     </w:p>
     <w:p>
       <w:pPr>
+        <w:spacing w:after="0" w:line="360" w:lineRule="auto"/>
         <w:ind w:left="576"/>
         <w:rPr>
           <w:b/>
@@ -6477,6 +6591,7 @@
     </w:p>
     <w:p>
       <w:pPr>
+        <w:spacing w:after="0" w:line="360" w:lineRule="auto"/>
         <w:ind w:left="576"/>
         <w:rPr>
           <w:b/>
@@ -6491,13 +6606,18 @@
     </w:p>
     <w:p>
       <w:pPr>
+        <w:spacing w:after="0" w:line="360" w:lineRule="auto"/>
         <w:ind w:left="576"/>
       </w:pPr>
       <w:r>
         <w:t>The system goes into a wait state</w:t>
       </w:r>
     </w:p>
-    <w:p/>
+    <w:p>
+      <w:pPr>
+        <w:spacing w:after="0" w:line="360" w:lineRule="auto"/>
+      </w:pPr>
+    </w:p>
     <w:p>
       <w:pPr>
         <w:pStyle w:val="Heading3"/>
@@ -6505,6 +6625,7 @@
           <w:tab w:val="clear" w:pos="1080"/>
           <w:tab w:val="num" w:pos="1656"/>
         </w:tabs>
+        <w:spacing w:after="0" w:line="360" w:lineRule="auto"/>
         <w:rPr>
           <w:lang w:val="en-IE"/>
         </w:rPr>
@@ -6550,6 +6671,7 @@
           <w:tab w:val="clear" w:pos="1224"/>
           <w:tab w:val="num" w:pos="1800"/>
         </w:tabs>
+        <w:spacing w:after="0" w:line="360" w:lineRule="auto"/>
       </w:pPr>
       <w:r>
         <w:t>Description &amp; Priority</w:t>
@@ -6557,6 +6679,7 @@
     </w:p>
     <w:p>
       <w:pPr>
+        <w:spacing w:after="0" w:line="360" w:lineRule="auto"/>
         <w:rPr>
           <w:lang w:val="en-IE"/>
         </w:rPr>
@@ -6582,6 +6705,7 @@
     </w:p>
     <w:p>
       <w:pPr>
+        <w:spacing w:after="0" w:line="360" w:lineRule="auto"/>
         <w:rPr>
           <w:lang w:val="en-IE"/>
         </w:rPr>
@@ -6624,6 +6748,7 @@
           <w:tab w:val="clear" w:pos="1224"/>
           <w:tab w:val="num" w:pos="1800"/>
         </w:tabs>
+        <w:spacing w:after="0" w:line="360" w:lineRule="auto"/>
       </w:pPr>
       <w:r>
         <w:t xml:space="preserve">Use Case </w:t>
@@ -6631,6 +6756,7 @@
     </w:p>
     <w:p>
       <w:pPr>
+        <w:spacing w:after="0" w:line="360" w:lineRule="auto"/>
         <w:ind w:left="576"/>
         <w:rPr>
           <w:b/>
@@ -6647,6 +6773,7 @@
     </w:p>
     <w:p>
       <w:pPr>
+        <w:spacing w:after="0" w:line="360" w:lineRule="auto"/>
         <w:ind w:left="576"/>
         <w:rPr>
           <w:lang w:val="en-GB"/>
@@ -6685,6 +6812,7 @@
     </w:p>
     <w:p>
       <w:pPr>
+        <w:spacing w:after="0" w:line="360" w:lineRule="auto"/>
         <w:ind w:left="576"/>
         <w:rPr>
           <w:lang w:val="en-GB"/>
@@ -6700,6 +6828,7 @@
     </w:p>
     <w:p>
       <w:pPr>
+        <w:spacing w:after="0" w:line="360" w:lineRule="auto"/>
         <w:ind w:left="576"/>
         <w:rPr>
           <w:lang w:val="en-GB"/>
@@ -6709,7 +6838,19 @@
         <w:rPr>
           <w:lang w:val="en-GB"/>
         </w:rPr>
-        <w:t xml:space="preserve">This use case describes the different scenarios for creating an acoustic treatment and changes the values in the application depending on the </w:t>
+        <w:t xml:space="preserve">This use case describes the different </w:t>
+      </w:r>
+      <w:r>
+        <w:rPr>
+          <w:lang w:val="en-GB"/>
+        </w:rPr>
+        <w:t>scenarios</w:t>
+      </w:r>
+      <w:r>
+        <w:rPr>
+          <w:lang w:val="en-GB"/>
+        </w:rPr>
+        <w:t xml:space="preserve"> for creating an acoustic treatment and changes the values in the application depending on the </w:t>
       </w:r>
       <w:r>
         <w:rPr>
@@ -6720,6 +6861,7 @@
     </w:p>
     <w:p>
       <w:pPr>
+        <w:spacing w:after="0" w:line="360" w:lineRule="auto"/>
         <w:ind w:left="576"/>
         <w:rPr>
           <w:b/>
@@ -6736,6 +6878,7 @@
     </w:p>
     <w:p>
       <w:pPr>
+        <w:spacing w:after="0" w:line="360" w:lineRule="auto"/>
         <w:ind w:left="576"/>
         <w:rPr>
           <w:b/>
@@ -6750,6 +6893,7 @@
     </w:p>
     <w:p>
       <w:pPr>
+        <w:spacing w:after="0" w:line="360" w:lineRule="auto"/>
         <w:ind w:left="576"/>
         <w:rPr>
           <w:lang w:val="en-GB"/>
@@ -6776,6 +6920,7 @@
     </w:p>
     <w:p>
       <w:pPr>
+        <w:spacing w:after="0" w:line="360" w:lineRule="auto"/>
         <w:ind w:left="576"/>
         <w:rPr>
           <w:b/>
@@ -6790,6 +6935,7 @@
     </w:p>
     <w:p>
       <w:pPr>
+        <w:spacing w:after="0" w:line="360" w:lineRule="auto"/>
         <w:ind w:left="576"/>
         <w:rPr>
           <w:lang w:val="en-GB"/>
@@ -6816,6 +6962,7 @@
     </w:p>
     <w:p>
       <w:pPr>
+        <w:spacing w:after="0" w:line="360" w:lineRule="auto"/>
         <w:ind w:left="576"/>
         <w:rPr>
           <w:b/>
@@ -6834,7 +6981,7 @@
           <w:ilvl w:val="0"/>
           <w:numId w:val="26"/>
         </w:numPr>
-        <w:spacing w:before="0" w:after="0"/>
+        <w:spacing w:before="0" w:after="0" w:line="360" w:lineRule="auto"/>
         <w:jc w:val="left"/>
         <w:rPr>
           <w:lang w:val="en-GB"/>
@@ -6862,35 +7009,13 @@
         <w:rPr>
           <w:lang w:val="en-GB"/>
         </w:rPr>
-        <w:t>(</w:t>
-      </w:r>
-      <w:proofErr w:type="spellStart"/>
-      <w:r>
-        <w:rPr>
-          <w:lang w:val="en-GB"/>
-        </w:rPr>
-        <w:t>e.g</w:t>
-      </w:r>
-      <w:proofErr w:type="spellEnd"/>
-      <w:r>
-        <w:rPr>
-          <w:lang w:val="en-GB"/>
-        </w:rPr>
-        <w:t xml:space="preserve"> </w:t>
-      </w:r>
-      <w:proofErr w:type="spellStart"/>
-      <w:r>
-        <w:rPr>
-          <w:lang w:val="en-GB"/>
-        </w:rPr>
-        <w:t>Youtuber</w:t>
-      </w:r>
-      <w:proofErr w:type="spellEnd"/>
-      <w:r>
-        <w:rPr>
-          <w:lang w:val="en-GB"/>
-        </w:rPr>
-        <w:t>)</w:t>
+        <w:t>(e.g. YouT</w:t>
+      </w:r>
+      <w:r>
+        <w:rPr>
+          <w:lang w:val="en-GB"/>
+        </w:rPr>
+        <w:t>uber)</w:t>
       </w:r>
     </w:p>
     <w:p>
@@ -6899,7 +7024,7 @@
           <w:ilvl w:val="0"/>
           <w:numId w:val="26"/>
         </w:numPr>
-        <w:spacing w:before="0" w:after="0"/>
+        <w:spacing w:before="0" w:after="0" w:line="360" w:lineRule="auto"/>
         <w:jc w:val="left"/>
         <w:rPr>
           <w:lang w:val="en-GB"/>
@@ -6942,7 +7067,7 @@
           <w:ilvl w:val="0"/>
           <w:numId w:val="26"/>
         </w:numPr>
-        <w:spacing w:before="0" w:after="0"/>
+        <w:spacing w:before="0" w:after="0" w:line="360" w:lineRule="auto"/>
         <w:jc w:val="left"/>
         <w:rPr>
           <w:lang w:val="en-GB"/>
@@ -6981,6 +7106,7 @@
     </w:p>
     <w:p>
       <w:pPr>
+        <w:spacing w:after="0" w:line="360" w:lineRule="auto"/>
         <w:ind w:left="576"/>
         <w:rPr>
           <w:b/>
@@ -6995,6 +7121,7 @@
     </w:p>
     <w:p>
       <w:pPr>
+        <w:spacing w:after="0" w:line="360" w:lineRule="auto"/>
         <w:ind w:left="576"/>
         <w:rPr>
           <w:lang w:val="en-GB"/>
@@ -7004,7 +7131,6 @@
         <w:rPr>
           <w:lang w:val="en-GB"/>
         </w:rPr>
-        <w:lastRenderedPageBreak/>
         <w:t xml:space="preserve">The system has selected the values for the chosen </w:t>
       </w:r>
       <w:r>
@@ -7034,6 +7160,7 @@
     </w:p>
     <w:p>
       <w:pPr>
+        <w:spacing w:after="0" w:line="360" w:lineRule="auto"/>
         <w:ind w:left="576"/>
         <w:rPr>
           <w:b/>
@@ -7042,6 +7169,7 @@
     </w:p>
     <w:p>
       <w:pPr>
+        <w:spacing w:after="0" w:line="360" w:lineRule="auto"/>
         <w:ind w:left="576"/>
         <w:rPr>
           <w:b/>
@@ -7056,13 +7184,18 @@
     </w:p>
     <w:p>
       <w:pPr>
+        <w:spacing w:after="0" w:line="360" w:lineRule="auto"/>
         <w:ind w:left="576"/>
       </w:pPr>
       <w:r>
         <w:t>The system goes into a wait state</w:t>
       </w:r>
     </w:p>
-    <w:p/>
+    <w:p>
+      <w:pPr>
+        <w:spacing w:after="0" w:line="360" w:lineRule="auto"/>
+      </w:pPr>
+    </w:p>
     <w:p>
       <w:pPr>
         <w:pStyle w:val="Heading3"/>
@@ -7070,11 +7203,12 @@
           <w:tab w:val="clear" w:pos="1080"/>
           <w:tab w:val="num" w:pos="1656"/>
         </w:tabs>
+        <w:spacing w:after="0" w:line="360" w:lineRule="auto"/>
         <w:rPr>
           <w:lang w:val="en-IE"/>
         </w:rPr>
       </w:pPr>
-      <w:bookmarkStart w:id="30" w:name="_Toc316977401"/>
+      <w:bookmarkStart w:id="29" w:name="_Toc316977401"/>
       <w:r>
         <w:t>Requirement</w:t>
       </w:r>
@@ -7090,7 +7224,7 @@
         </w:rPr>
         <w:t xml:space="preserve"> </w:t>
       </w:r>
-      <w:bookmarkEnd w:id="30"/>
+      <w:bookmarkEnd w:id="29"/>
       <w:r>
         <w:rPr>
           <w:lang w:val="en-IE"/>
@@ -7111,6 +7245,7 @@
           <w:tab w:val="clear" w:pos="1224"/>
           <w:tab w:val="num" w:pos="1800"/>
         </w:tabs>
+        <w:spacing w:after="0" w:line="360" w:lineRule="auto"/>
       </w:pPr>
       <w:r>
         <w:t>Description &amp; Priority</w:t>
@@ -7118,6 +7253,7 @@
     </w:p>
     <w:p>
       <w:pPr>
+        <w:spacing w:after="0" w:line="360" w:lineRule="auto"/>
         <w:rPr>
           <w:lang w:val="en-IE"/>
         </w:rPr>
@@ -7191,6 +7327,7 @@
     </w:p>
     <w:p>
       <w:pPr>
+        <w:spacing w:after="0" w:line="360" w:lineRule="auto"/>
         <w:rPr>
           <w:lang w:val="en-IE"/>
         </w:rPr>
@@ -7257,6 +7394,7 @@
           <w:tab w:val="clear" w:pos="1224"/>
           <w:tab w:val="num" w:pos="1800"/>
         </w:tabs>
+        <w:spacing w:after="0" w:line="360" w:lineRule="auto"/>
       </w:pPr>
       <w:r>
         <w:t xml:space="preserve">Use Case </w:t>
@@ -7264,6 +7402,7 @@
     </w:p>
     <w:p>
       <w:pPr>
+        <w:spacing w:after="0" w:line="360" w:lineRule="auto"/>
         <w:ind w:left="576"/>
         <w:rPr>
           <w:b/>
@@ -7280,6 +7419,7 @@
     </w:p>
     <w:p>
       <w:pPr>
+        <w:spacing w:after="0" w:line="360" w:lineRule="auto"/>
         <w:ind w:left="576"/>
         <w:rPr>
           <w:lang w:val="en-GB"/>
@@ -7378,6 +7518,7 @@
     </w:p>
     <w:p>
       <w:pPr>
+        <w:spacing w:after="0" w:line="360" w:lineRule="auto"/>
         <w:ind w:left="576"/>
         <w:rPr>
           <w:lang w:val="en-GB"/>
@@ -7393,6 +7534,7 @@
     </w:p>
     <w:p>
       <w:pPr>
+        <w:spacing w:after="0" w:line="360" w:lineRule="auto"/>
         <w:ind w:left="576"/>
         <w:rPr>
           <w:lang w:val="en-GB"/>
@@ -7443,6 +7585,7 @@
     </w:p>
     <w:p>
       <w:pPr>
+        <w:spacing w:after="0" w:line="360" w:lineRule="auto"/>
         <w:ind w:left="576"/>
         <w:rPr>
           <w:b/>
@@ -7459,6 +7602,7 @@
     </w:p>
     <w:p>
       <w:pPr>
+        <w:spacing w:after="0" w:line="360" w:lineRule="auto"/>
         <w:ind w:left="576"/>
         <w:rPr>
           <w:b/>
@@ -7473,6 +7617,7 @@
     </w:p>
     <w:p>
       <w:pPr>
+        <w:spacing w:after="0" w:line="360" w:lineRule="auto"/>
         <w:ind w:left="576"/>
       </w:pPr>
       <w:r>
@@ -7499,6 +7644,7 @@
     </w:p>
     <w:p>
       <w:pPr>
+        <w:spacing w:after="0" w:line="360" w:lineRule="auto"/>
         <w:ind w:left="576"/>
       </w:pPr>
       <w:r>
@@ -7507,6 +7653,7 @@
     </w:p>
     <w:p>
       <w:pPr>
+        <w:spacing w:after="0" w:line="360" w:lineRule="auto"/>
         <w:ind w:left="576"/>
         <w:rPr>
           <w:lang w:val="en-GB"/>
@@ -7527,6 +7674,7 @@
     </w:p>
     <w:p>
       <w:pPr>
+        <w:spacing w:after="0" w:line="360" w:lineRule="auto"/>
         <w:ind w:left="576"/>
         <w:rPr>
           <w:lang w:val="en-GB"/>
@@ -7547,6 +7695,7 @@
     </w:p>
     <w:p>
       <w:pPr>
+        <w:spacing w:after="0" w:line="360" w:lineRule="auto"/>
         <w:ind w:left="576"/>
         <w:rPr>
           <w:b/>
@@ -7561,6 +7710,7 @@
     </w:p>
     <w:p>
       <w:pPr>
+        <w:spacing w:after="0" w:line="360" w:lineRule="auto"/>
         <w:ind w:left="576"/>
         <w:rPr>
           <w:lang w:val="en-GB"/>
@@ -7587,6 +7737,7 @@
     </w:p>
     <w:p>
       <w:pPr>
+        <w:spacing w:after="0" w:line="360" w:lineRule="auto"/>
         <w:ind w:left="576"/>
         <w:rPr>
           <w:b/>
@@ -7596,7 +7747,6 @@
         <w:rPr>
           <w:b/>
         </w:rPr>
-        <w:lastRenderedPageBreak/>
         <w:t>Main flow</w:t>
       </w:r>
     </w:p>
@@ -7606,7 +7756,7 @@
           <w:ilvl w:val="0"/>
           <w:numId w:val="24"/>
         </w:numPr>
-        <w:spacing w:before="0" w:after="0"/>
+        <w:spacing w:before="0" w:after="0" w:line="360" w:lineRule="auto"/>
         <w:jc w:val="left"/>
         <w:rPr>
           <w:lang w:val="en-GB"/>
@@ -7631,7 +7781,7 @@
           <w:ilvl w:val="0"/>
           <w:numId w:val="24"/>
         </w:numPr>
-        <w:spacing w:before="0" w:after="0"/>
+        <w:spacing w:before="0" w:after="0" w:line="360" w:lineRule="auto"/>
         <w:jc w:val="left"/>
         <w:rPr>
           <w:lang w:val="en-GB"/>
@@ -7656,7 +7806,7 @@
           <w:ilvl w:val="0"/>
           <w:numId w:val="24"/>
         </w:numPr>
-        <w:spacing w:before="0" w:after="0"/>
+        <w:spacing w:before="0" w:after="0" w:line="360" w:lineRule="auto"/>
         <w:jc w:val="left"/>
         <w:rPr>
           <w:lang w:val="en-GB"/>
@@ -7687,7 +7837,7 @@
           <w:ilvl w:val="0"/>
           <w:numId w:val="24"/>
         </w:numPr>
-        <w:spacing w:before="0" w:after="0"/>
+        <w:spacing w:before="0" w:after="0" w:line="360" w:lineRule="auto"/>
         <w:jc w:val="left"/>
         <w:rPr>
           <w:lang w:val="en-GB"/>
@@ -7732,6 +7882,7 @@
     </w:p>
     <w:p>
       <w:pPr>
+        <w:spacing w:after="0" w:line="360" w:lineRule="auto"/>
         <w:ind w:left="576"/>
         <w:rPr>
           <w:b/>
@@ -7757,6 +7908,7 @@
           <w:ilvl w:val="0"/>
           <w:numId w:val="0"/>
         </w:numPr>
+        <w:spacing w:line="360" w:lineRule="auto"/>
         <w:ind w:left="933" w:hanging="357"/>
       </w:pPr>
       <w:r>
@@ -7779,7 +7931,7 @@
           <w:tab w:val="clear" w:pos="720"/>
           <w:tab w:val="num" w:pos="1296"/>
         </w:tabs>
-        <w:spacing w:before="0" w:after="0"/>
+        <w:spacing w:before="0" w:after="0" w:line="360" w:lineRule="auto"/>
         <w:ind w:left="1296"/>
         <w:jc w:val="left"/>
         <w:rPr>
@@ -7810,6 +7962,7 @@
           <w:tab w:val="clear" w:pos="720"/>
           <w:tab w:val="num" w:pos="1296"/>
         </w:tabs>
+        <w:spacing w:line="360" w:lineRule="auto"/>
         <w:ind w:left="1296"/>
       </w:pPr>
       <w:r>
@@ -7830,6 +7983,7 @@
           <w:tab w:val="clear" w:pos="720"/>
           <w:tab w:val="num" w:pos="1296"/>
         </w:tabs>
+        <w:spacing w:line="360" w:lineRule="auto"/>
         <w:ind w:left="1296"/>
       </w:pPr>
       <w:r>
@@ -7850,6 +8004,7 @@
           <w:tab w:val="clear" w:pos="720"/>
           <w:tab w:val="num" w:pos="1296"/>
         </w:tabs>
+        <w:spacing w:line="360" w:lineRule="auto"/>
         <w:ind w:left="1296"/>
       </w:pPr>
       <w:r>
@@ -7873,6 +8028,7 @@
           <w:tab w:val="clear" w:pos="720"/>
           <w:tab w:val="num" w:pos="1296"/>
         </w:tabs>
+        <w:spacing w:line="360" w:lineRule="auto"/>
         <w:ind w:left="1296"/>
       </w:pPr>
       <w:r>
@@ -7886,10 +8042,12 @@
           <w:ilvl w:val="0"/>
           <w:numId w:val="0"/>
         </w:numPr>
-      </w:pPr>
-    </w:p>
-    <w:p>
-      <w:pPr>
+        <w:spacing w:line="360" w:lineRule="auto"/>
+      </w:pPr>
+    </w:p>
+    <w:p>
+      <w:pPr>
+        <w:spacing w:after="0" w:line="360" w:lineRule="auto"/>
         <w:ind w:left="576"/>
         <w:rPr>
           <w:b/>
@@ -7904,6 +8062,7 @@
     </w:p>
     <w:p>
       <w:pPr>
+        <w:spacing w:after="0" w:line="360" w:lineRule="auto"/>
         <w:ind w:left="576"/>
         <w:rPr>
           <w:lang w:val="en-GB"/>
@@ -7924,6 +8083,7 @@
     </w:p>
     <w:p>
       <w:pPr>
+        <w:spacing w:after="0" w:line="360" w:lineRule="auto"/>
         <w:ind w:left="576"/>
         <w:rPr>
           <w:b/>
@@ -7932,6 +8092,7 @@
     </w:p>
     <w:p>
       <w:pPr>
+        <w:spacing w:after="0" w:line="360" w:lineRule="auto"/>
         <w:ind w:left="576"/>
         <w:rPr>
           <w:b/>
@@ -7946,6 +8107,7 @@
     </w:p>
     <w:p>
       <w:pPr>
+        <w:spacing w:after="0" w:line="360" w:lineRule="auto"/>
         <w:ind w:left="576"/>
       </w:pPr>
       <w:r>
@@ -7959,6 +8121,7 @@
           <w:tab w:val="clear" w:pos="1080"/>
           <w:tab w:val="num" w:pos="1656"/>
         </w:tabs>
+        <w:spacing w:after="0" w:line="360" w:lineRule="auto"/>
         <w:rPr>
           <w:lang w:val="en-IE"/>
         </w:rPr>
@@ -8012,12 +8175,16 @@
           <w:tab w:val="clear" w:pos="1224"/>
           <w:tab w:val="num" w:pos="1800"/>
         </w:tabs>
+        <w:spacing w:after="0" w:line="360" w:lineRule="auto"/>
       </w:pPr>
       <w:r>
         <w:t>Description &amp; Priority</w:t>
       </w:r>
     </w:p>
     <w:p>
+      <w:pPr>
+        <w:spacing w:after="0" w:line="360" w:lineRule="auto"/>
+      </w:pPr>
       <w:r>
         <w:t xml:space="preserve">Select the type of room owned by the user </w:t>
       </w:r>
@@ -8029,6 +8196,7 @@
           <w:tab w:val="clear" w:pos="1224"/>
           <w:tab w:val="num" w:pos="1800"/>
         </w:tabs>
+        <w:spacing w:after="0" w:line="360" w:lineRule="auto"/>
       </w:pPr>
       <w:r>
         <w:t xml:space="preserve">Use Case </w:t>
@@ -8036,6 +8204,7 @@
     </w:p>
     <w:p>
       <w:pPr>
+        <w:spacing w:after="0" w:line="360" w:lineRule="auto"/>
         <w:ind w:left="576"/>
         <w:rPr>
           <w:b/>
@@ -8052,6 +8221,7 @@
     </w:p>
     <w:p>
       <w:pPr>
+        <w:spacing w:after="0" w:line="360" w:lineRule="auto"/>
         <w:ind w:left="576"/>
         <w:rPr>
           <w:lang w:val="en-GB"/>
@@ -8066,6 +8236,7 @@
     </w:p>
     <w:p>
       <w:pPr>
+        <w:spacing w:after="0" w:line="360" w:lineRule="auto"/>
         <w:ind w:left="576"/>
         <w:rPr>
           <w:lang w:val="en-GB"/>
@@ -8081,6 +8252,7 @@
     </w:p>
     <w:p>
       <w:pPr>
+        <w:spacing w:after="0" w:line="360" w:lineRule="auto"/>
         <w:ind w:left="576"/>
         <w:rPr>
           <w:lang w:val="en-GB"/>
@@ -8090,11 +8262,24 @@
         <w:rPr>
           <w:lang w:val="en-GB"/>
         </w:rPr>
-        <w:t>This use case describes the different scenarios for creating an acoustic treatment and changes the values in the application depending on the scenario.</w:t>
-      </w:r>
-    </w:p>
-    <w:p>
-      <w:pPr>
+        <w:t xml:space="preserve">This use case describes the different </w:t>
+      </w:r>
+      <w:r>
+        <w:rPr>
+          <w:lang w:val="en-GB"/>
+        </w:rPr>
+        <w:t>scenarios</w:t>
+      </w:r>
+      <w:r>
+        <w:rPr>
+          <w:lang w:val="en-GB"/>
+        </w:rPr>
+        <w:t xml:space="preserve"> for creating an acoustic treatment and changes the values in the application depending on the scenario.</w:t>
+      </w:r>
+    </w:p>
+    <w:p>
+      <w:pPr>
+        <w:spacing w:after="0" w:line="360" w:lineRule="auto"/>
         <w:ind w:left="576"/>
         <w:rPr>
           <w:b/>
@@ -8111,6 +8296,7 @@
     </w:p>
     <w:p>
       <w:pPr>
+        <w:spacing w:after="0" w:line="360" w:lineRule="auto"/>
         <w:ind w:left="576"/>
         <w:rPr>
           <w:b/>
@@ -8120,12 +8306,12 @@
         <w:rPr>
           <w:b/>
         </w:rPr>
-        <w:lastRenderedPageBreak/>
         <w:t>Precondition</w:t>
       </w:r>
     </w:p>
     <w:p>
       <w:pPr>
+        <w:spacing w:after="0" w:line="360" w:lineRule="auto"/>
         <w:ind w:left="576"/>
         <w:rPr>
           <w:lang w:val="en-GB"/>
@@ -8140,6 +8326,7 @@
     </w:p>
     <w:p>
       <w:pPr>
+        <w:spacing w:after="0" w:line="360" w:lineRule="auto"/>
         <w:ind w:left="576"/>
         <w:rPr>
           <w:b/>
@@ -8154,6 +8341,7 @@
     </w:p>
     <w:p>
       <w:pPr>
+        <w:spacing w:after="0" w:line="360" w:lineRule="auto"/>
         <w:ind w:left="576"/>
         <w:rPr>
           <w:lang w:val="en-GB"/>
@@ -8168,6 +8356,7 @@
     </w:p>
     <w:p>
       <w:pPr>
+        <w:spacing w:after="0" w:line="360" w:lineRule="auto"/>
         <w:ind w:left="576"/>
         <w:rPr>
           <w:b/>
@@ -8186,7 +8375,7 @@
           <w:ilvl w:val="0"/>
           <w:numId w:val="26"/>
         </w:numPr>
-        <w:spacing w:before="0" w:after="0"/>
+        <w:spacing w:before="0" w:after="0" w:line="360" w:lineRule="auto"/>
         <w:jc w:val="left"/>
         <w:rPr>
           <w:lang w:val="en-GB"/>
@@ -8205,7 +8394,7 @@
           <w:ilvl w:val="0"/>
           <w:numId w:val="26"/>
         </w:numPr>
-        <w:spacing w:before="0" w:after="0"/>
+        <w:spacing w:before="0" w:after="0" w:line="360" w:lineRule="auto"/>
         <w:jc w:val="left"/>
         <w:rPr>
           <w:lang w:val="en-GB"/>
@@ -8224,7 +8413,7 @@
           <w:ilvl w:val="0"/>
           <w:numId w:val="26"/>
         </w:numPr>
-        <w:spacing w:before="0" w:after="0"/>
+        <w:spacing w:before="0" w:after="0" w:line="360" w:lineRule="auto"/>
         <w:jc w:val="left"/>
         <w:rPr>
           <w:lang w:val="en-GB"/>
@@ -8239,6 +8428,7 @@
     </w:p>
     <w:p>
       <w:pPr>
+        <w:spacing w:after="0" w:line="360" w:lineRule="auto"/>
         <w:ind w:left="576"/>
         <w:rPr>
           <w:b/>
@@ -8253,6 +8443,7 @@
     </w:p>
     <w:p>
       <w:pPr>
+        <w:spacing w:after="0" w:line="360" w:lineRule="auto"/>
         <w:ind w:left="576"/>
         <w:rPr>
           <w:lang w:val="en-GB"/>
@@ -8267,6 +8458,7 @@
     </w:p>
     <w:p>
       <w:pPr>
+        <w:spacing w:after="0" w:line="360" w:lineRule="auto"/>
         <w:ind w:left="576"/>
         <w:rPr>
           <w:b/>
@@ -8281,6 +8473,7 @@
     </w:p>
     <w:p>
       <w:pPr>
+        <w:spacing w:after="0" w:line="360" w:lineRule="auto"/>
         <w:ind w:left="576"/>
         <w:rPr>
           <w:b/>
@@ -8295,6 +8488,7 @@
     </w:p>
     <w:p>
       <w:pPr>
+        <w:spacing w:after="0" w:line="360" w:lineRule="auto"/>
         <w:ind w:left="576"/>
       </w:pPr>
       <w:r>
@@ -8303,6 +8497,7 @@
     </w:p>
     <w:p>
       <w:pPr>
+        <w:spacing w:after="0" w:line="360" w:lineRule="auto"/>
         <w:rPr>
           <w:lang w:val="en-IE"/>
         </w:rPr>
@@ -8315,6 +8510,7 @@
           <w:tab w:val="clear" w:pos="1080"/>
           <w:tab w:val="num" w:pos="1656"/>
         </w:tabs>
+        <w:spacing w:after="0" w:line="360" w:lineRule="auto"/>
         <w:rPr>
           <w:lang w:val="en-IE"/>
         </w:rPr>
@@ -8348,6 +8544,7 @@
           <w:tab w:val="clear" w:pos="1224"/>
           <w:tab w:val="num" w:pos="1800"/>
         </w:tabs>
+        <w:spacing w:after="0" w:line="360" w:lineRule="auto"/>
       </w:pPr>
       <w:r>
         <w:t>Description &amp; Priority</w:t>
@@ -8355,6 +8552,7 @@
     </w:p>
     <w:p>
       <w:pPr>
+        <w:spacing w:after="0" w:line="360" w:lineRule="auto"/>
         <w:rPr>
           <w:lang w:val="en-IE"/>
         </w:rPr>
@@ -8368,6 +8566,7 @@
     </w:p>
     <w:p>
       <w:pPr>
+        <w:spacing w:after="0" w:line="360" w:lineRule="auto"/>
         <w:rPr>
           <w:lang w:val="en-IE"/>
         </w:rPr>
@@ -8386,6 +8585,7 @@
           <w:tab w:val="clear" w:pos="1224"/>
           <w:tab w:val="num" w:pos="1800"/>
         </w:tabs>
+        <w:spacing w:after="0" w:line="360" w:lineRule="auto"/>
       </w:pPr>
       <w:r>
         <w:t xml:space="preserve">Use Case </w:t>
@@ -8393,6 +8593,7 @@
     </w:p>
     <w:p>
       <w:pPr>
+        <w:spacing w:after="0" w:line="360" w:lineRule="auto"/>
         <w:ind w:left="576"/>
         <w:rPr>
           <w:b/>
@@ -8409,6 +8610,7 @@
     </w:p>
     <w:p>
       <w:pPr>
+        <w:spacing w:after="0" w:line="360" w:lineRule="auto"/>
         <w:ind w:left="576"/>
         <w:rPr>
           <w:lang w:val="en-GB"/>
@@ -8429,6 +8631,7 @@
     </w:p>
     <w:p>
       <w:pPr>
+        <w:spacing w:after="0" w:line="360" w:lineRule="auto"/>
         <w:ind w:left="576"/>
         <w:rPr>
           <w:lang w:val="en-GB"/>
@@ -8444,6 +8647,7 @@
     </w:p>
     <w:p>
       <w:pPr>
+        <w:spacing w:after="0" w:line="360" w:lineRule="auto"/>
         <w:ind w:left="576"/>
         <w:rPr>
           <w:lang w:val="en-GB"/>
@@ -8464,6 +8668,7 @@
     </w:p>
     <w:p>
       <w:pPr>
+        <w:spacing w:after="0" w:line="360" w:lineRule="auto"/>
         <w:ind w:left="576"/>
         <w:rPr>
           <w:b/>
@@ -8480,6 +8685,7 @@
     </w:p>
     <w:p>
       <w:pPr>
+        <w:spacing w:after="0" w:line="360" w:lineRule="auto"/>
         <w:ind w:left="576"/>
         <w:rPr>
           <w:b/>
@@ -8494,6 +8700,7 @@
     </w:p>
     <w:p>
       <w:pPr>
+        <w:spacing w:after="0" w:line="360" w:lineRule="auto"/>
         <w:ind w:left="576"/>
         <w:rPr>
           <w:lang w:val="en-GB"/>
@@ -8514,6 +8721,7 @@
     </w:p>
     <w:p>
       <w:pPr>
+        <w:spacing w:after="0" w:line="360" w:lineRule="auto"/>
         <w:ind w:left="576"/>
         <w:rPr>
           <w:b/>
@@ -8523,12 +8731,12 @@
         <w:rPr>
           <w:b/>
         </w:rPr>
-        <w:lastRenderedPageBreak/>
         <w:t>Activation</w:t>
       </w:r>
     </w:p>
     <w:p>
       <w:pPr>
+        <w:spacing w:after="0" w:line="360" w:lineRule="auto"/>
         <w:ind w:left="576"/>
         <w:rPr>
           <w:lang w:val="en-GB"/>
@@ -8549,6 +8757,7 @@
     </w:p>
     <w:p>
       <w:pPr>
+        <w:spacing w:after="0" w:line="360" w:lineRule="auto"/>
         <w:ind w:left="576"/>
         <w:rPr>
           <w:b/>
@@ -8567,7 +8776,7 @@
           <w:ilvl w:val="0"/>
           <w:numId w:val="25"/>
         </w:numPr>
-        <w:spacing w:before="0" w:after="0"/>
+        <w:spacing w:before="0" w:after="0" w:line="360" w:lineRule="auto"/>
         <w:jc w:val="left"/>
         <w:rPr>
           <w:lang w:val="en-GB"/>
@@ -8598,7 +8807,7 @@
           <w:ilvl w:val="0"/>
           <w:numId w:val="25"/>
         </w:numPr>
-        <w:spacing w:before="0" w:after="0"/>
+        <w:spacing w:before="0" w:after="0" w:line="360" w:lineRule="auto"/>
         <w:jc w:val="left"/>
         <w:rPr>
           <w:lang w:val="en-GB"/>
@@ -8623,7 +8832,7 @@
           <w:ilvl w:val="0"/>
           <w:numId w:val="25"/>
         </w:numPr>
-        <w:spacing w:before="0" w:after="0"/>
+        <w:spacing w:before="0" w:after="0" w:line="360" w:lineRule="auto"/>
         <w:jc w:val="left"/>
         <w:rPr>
           <w:lang w:val="en-GB"/>
@@ -8673,11 +8882,13 @@
           <w:ilvl w:val="0"/>
           <w:numId w:val="0"/>
         </w:numPr>
+        <w:spacing w:line="360" w:lineRule="auto"/>
         <w:ind w:left="936"/>
       </w:pPr>
     </w:p>
     <w:p>
       <w:pPr>
+        <w:spacing w:after="0" w:line="360" w:lineRule="auto"/>
         <w:ind w:left="576"/>
         <w:rPr>
           <w:b/>
@@ -8692,6 +8903,7 @@
     </w:p>
     <w:p>
       <w:pPr>
+        <w:spacing w:after="0" w:line="360" w:lineRule="auto"/>
         <w:ind w:left="576"/>
         <w:rPr>
           <w:lang w:val="en-GB"/>
@@ -8724,6 +8936,7 @@
     </w:p>
     <w:p>
       <w:pPr>
+        <w:spacing w:after="0" w:line="360" w:lineRule="auto"/>
         <w:ind w:left="576"/>
         <w:rPr>
           <w:b/>
@@ -8732,6 +8945,7 @@
     </w:p>
     <w:p>
       <w:pPr>
+        <w:spacing w:after="0" w:line="360" w:lineRule="auto"/>
         <w:ind w:left="576"/>
         <w:rPr>
           <w:b/>
@@ -8746,6 +8960,7 @@
     </w:p>
     <w:p>
       <w:pPr>
+        <w:spacing w:after="0" w:line="360" w:lineRule="auto"/>
         <w:ind w:left="576"/>
       </w:pPr>
       <w:r>
@@ -8754,6 +8969,7 @@
     </w:p>
     <w:p>
       <w:pPr>
+        <w:spacing w:after="0" w:line="360" w:lineRule="auto"/>
         <w:ind w:left="576"/>
       </w:pPr>
     </w:p>
@@ -8764,6 +8980,7 @@
           <w:tab w:val="clear" w:pos="1080"/>
           <w:tab w:val="num" w:pos="1656"/>
         </w:tabs>
+        <w:spacing w:after="0" w:line="360" w:lineRule="auto"/>
         <w:rPr>
           <w:lang w:val="en-IE"/>
         </w:rPr>
@@ -8809,6 +9026,7 @@
           <w:tab w:val="clear" w:pos="1224"/>
           <w:tab w:val="num" w:pos="1800"/>
         </w:tabs>
+        <w:spacing w:after="0" w:line="360" w:lineRule="auto"/>
       </w:pPr>
       <w:r>
         <w:t>Description &amp; Priority</w:t>
@@ -8816,6 +9034,7 @@
     </w:p>
     <w:p>
       <w:pPr>
+        <w:spacing w:after="0" w:line="360" w:lineRule="auto"/>
         <w:rPr>
           <w:lang w:val="en-IE"/>
         </w:rPr>
@@ -8829,6 +9048,7 @@
     </w:p>
     <w:p>
       <w:pPr>
+        <w:spacing w:after="0" w:line="360" w:lineRule="auto"/>
         <w:rPr>
           <w:lang w:val="en-IE"/>
         </w:rPr>
@@ -8847,6 +9067,7 @@
           <w:tab w:val="clear" w:pos="1224"/>
           <w:tab w:val="num" w:pos="1800"/>
         </w:tabs>
+        <w:spacing w:after="0" w:line="360" w:lineRule="auto"/>
       </w:pPr>
       <w:r>
         <w:t xml:space="preserve">Use Case </w:t>
@@ -8854,6 +9075,7 @@
     </w:p>
     <w:p>
       <w:pPr>
+        <w:spacing w:after="0" w:line="360" w:lineRule="auto"/>
         <w:ind w:left="576"/>
         <w:rPr>
           <w:b/>
@@ -8870,6 +9092,7 @@
     </w:p>
     <w:p>
       <w:pPr>
+        <w:spacing w:after="0" w:line="360" w:lineRule="auto"/>
         <w:ind w:left="576"/>
         <w:rPr>
           <w:lang w:val="en-GB"/>
@@ -8887,14 +9110,12 @@
         </w:rPr>
         <w:t xml:space="preserve"> give the user a value which they need to reach to have the optimal sound quality of their room, and to tell </w:t>
       </w:r>
-      <w:proofErr w:type="spellStart"/>
-      <w:r>
-        <w:rPr>
-          <w:lang w:val="en-GB"/>
-        </w:rPr>
-        <w:t>the</w:t>
-      </w:r>
-      <w:proofErr w:type="spellEnd"/>
+      <w:r>
+        <w:rPr>
+          <w:lang w:val="en-GB"/>
+        </w:rPr>
+        <w:t>them</w:t>
+      </w:r>
       <w:r>
         <w:rPr>
           <w:lang w:val="en-GB"/>
@@ -8904,6 +9125,7 @@
     </w:p>
     <w:p>
       <w:pPr>
+        <w:spacing w:after="0" w:line="360" w:lineRule="auto"/>
         <w:ind w:left="576"/>
         <w:rPr>
           <w:lang w:val="en-GB"/>
@@ -8919,6 +9141,7 @@
     </w:p>
     <w:p>
       <w:pPr>
+        <w:spacing w:after="0" w:line="360" w:lineRule="auto"/>
         <w:ind w:left="576"/>
         <w:rPr>
           <w:lang w:val="en-GB"/>
@@ -8939,6 +9162,7 @@
     </w:p>
     <w:p>
       <w:pPr>
+        <w:spacing w:after="0" w:line="360" w:lineRule="auto"/>
         <w:ind w:left="576"/>
         <w:rPr>
           <w:b/>
@@ -8955,6 +9179,7 @@
     </w:p>
     <w:p>
       <w:pPr>
+        <w:spacing w:after="0" w:line="360" w:lineRule="auto"/>
         <w:ind w:left="576"/>
         <w:rPr>
           <w:b/>
@@ -8969,6 +9194,7 @@
     </w:p>
     <w:p>
       <w:pPr>
+        <w:spacing w:after="0" w:line="360" w:lineRule="auto"/>
         <w:ind w:left="576"/>
         <w:rPr>
           <w:lang w:val="en-GB"/>
@@ -8978,7 +9204,6 @@
         <w:rPr>
           <w:lang w:val="en-GB"/>
         </w:rPr>
-        <w:lastRenderedPageBreak/>
         <w:t xml:space="preserve">The system </w:t>
       </w:r>
       <w:r>
@@ -8990,6 +9215,7 @@
     </w:p>
     <w:p>
       <w:pPr>
+        <w:spacing w:after="0" w:line="360" w:lineRule="auto"/>
         <w:ind w:left="576"/>
         <w:rPr>
           <w:b/>
@@ -9004,6 +9230,7 @@
     </w:p>
     <w:p>
       <w:pPr>
+        <w:spacing w:after="0" w:line="360" w:lineRule="auto"/>
         <w:ind w:left="576"/>
         <w:rPr>
           <w:lang w:val="en-GB"/>
@@ -9018,6 +9245,7 @@
     </w:p>
     <w:p>
       <w:pPr>
+        <w:spacing w:after="0" w:line="360" w:lineRule="auto"/>
         <w:ind w:left="576"/>
         <w:rPr>
           <w:b/>
@@ -9036,7 +9264,7 @@
           <w:ilvl w:val="0"/>
           <w:numId w:val="25"/>
         </w:numPr>
-        <w:spacing w:before="0" w:after="0"/>
+        <w:spacing w:before="0" w:after="0" w:line="360" w:lineRule="auto"/>
         <w:ind w:left="1296"/>
         <w:jc w:val="left"/>
         <w:rPr>
@@ -9062,7 +9290,7 @@
           <w:ilvl w:val="0"/>
           <w:numId w:val="25"/>
         </w:numPr>
-        <w:spacing w:before="0" w:after="0"/>
+        <w:spacing w:before="0" w:after="0" w:line="360" w:lineRule="auto"/>
         <w:ind w:left="1296"/>
         <w:jc w:val="left"/>
         <w:rPr>
@@ -9088,7 +9316,7 @@
           <w:ilvl w:val="0"/>
           <w:numId w:val="25"/>
         </w:numPr>
-        <w:spacing w:before="0" w:after="0"/>
+        <w:spacing w:before="0" w:after="0" w:line="360" w:lineRule="auto"/>
         <w:ind w:left="1296"/>
         <w:jc w:val="left"/>
         <w:rPr>
@@ -9115,11 +9343,13 @@
           <w:ilvl w:val="0"/>
           <w:numId w:val="0"/>
         </w:numPr>
+        <w:spacing w:line="360" w:lineRule="auto"/>
         <w:ind w:left="936"/>
       </w:pPr>
     </w:p>
     <w:p>
       <w:pPr>
+        <w:spacing w:after="0" w:line="360" w:lineRule="auto"/>
         <w:ind w:left="576"/>
         <w:rPr>
           <w:b/>
@@ -9134,6 +9364,7 @@
     </w:p>
     <w:p>
       <w:pPr>
+        <w:spacing w:after="0" w:line="360" w:lineRule="auto"/>
         <w:ind w:left="576"/>
         <w:rPr>
           <w:lang w:val="en-GB"/>
@@ -9154,6 +9385,7 @@
     </w:p>
     <w:p>
       <w:pPr>
+        <w:spacing w:after="0" w:line="360" w:lineRule="auto"/>
         <w:ind w:left="576"/>
         <w:rPr>
           <w:b/>
@@ -9162,6 +9394,7 @@
     </w:p>
     <w:p>
       <w:pPr>
+        <w:spacing w:after="0" w:line="360" w:lineRule="auto"/>
         <w:ind w:left="576"/>
         <w:rPr>
           <w:b/>
@@ -9176,6 +9409,7 @@
     </w:p>
     <w:p>
       <w:pPr>
+        <w:spacing w:after="0" w:line="360" w:lineRule="auto"/>
         <w:ind w:left="576"/>
       </w:pPr>
       <w:r>
@@ -9184,6 +9418,7 @@
     </w:p>
     <w:p>
       <w:pPr>
+        <w:spacing w:after="0" w:line="360" w:lineRule="auto"/>
         <w:ind w:left="576"/>
       </w:pPr>
     </w:p>
@@ -9194,6 +9429,7 @@
           <w:tab w:val="clear" w:pos="1080"/>
           <w:tab w:val="num" w:pos="1656"/>
         </w:tabs>
+        <w:spacing w:after="0" w:line="360" w:lineRule="auto"/>
         <w:rPr>
           <w:lang w:val="en-IE"/>
         </w:rPr>
@@ -9211,21 +9447,7 @@
         <w:rPr>
           <w:lang w:val="en-IE"/>
         </w:rPr>
-        <w:t xml:space="preserve"> Comparing Results (</w:t>
-      </w:r>
-      <w:proofErr w:type="spellStart"/>
-      <w:r>
-        <w:rPr>
-          <w:lang w:val="en-IE"/>
-        </w:rPr>
-        <w:t>req</w:t>
-      </w:r>
-      <w:proofErr w:type="spellEnd"/>
-      <w:r>
-        <w:rPr>
-          <w:lang w:val="en-IE"/>
-        </w:rPr>
-        <w:t xml:space="preserve"> 3 and 4)</w:t>
+        <w:t xml:space="preserve"> Comparing Results (req 3 and 4)</w:t>
       </w:r>
     </w:p>
     <w:p>
@@ -9235,6 +9457,7 @@
           <w:tab w:val="clear" w:pos="1224"/>
           <w:tab w:val="num" w:pos="1800"/>
         </w:tabs>
+        <w:spacing w:after="0" w:line="360" w:lineRule="auto"/>
       </w:pPr>
       <w:r>
         <w:t>Description &amp; Priority</w:t>
@@ -9247,6 +9470,7 @@
           <w:tab w:val="clear" w:pos="1224"/>
           <w:tab w:val="num" w:pos="1800"/>
         </w:tabs>
+        <w:spacing w:after="0" w:line="360" w:lineRule="auto"/>
       </w:pPr>
       <w:r>
         <w:t xml:space="preserve">Use Case </w:t>
@@ -9254,6 +9478,7 @@
     </w:p>
     <w:p>
       <w:pPr>
+        <w:spacing w:after="0" w:line="360" w:lineRule="auto"/>
         <w:ind w:left="576"/>
         <w:rPr>
           <w:b/>
@@ -9270,6 +9495,7 @@
     </w:p>
     <w:p>
       <w:pPr>
+        <w:spacing w:after="0" w:line="360" w:lineRule="auto"/>
         <w:ind w:left="576"/>
         <w:rPr>
           <w:lang w:val="en-GB"/>
@@ -9284,6 +9510,7 @@
     </w:p>
     <w:p>
       <w:pPr>
+        <w:spacing w:after="0" w:line="360" w:lineRule="auto"/>
         <w:ind w:left="576"/>
         <w:rPr>
           <w:lang w:val="en-GB"/>
@@ -9299,6 +9526,7 @@
     </w:p>
     <w:p>
       <w:pPr>
+        <w:spacing w:after="0" w:line="360" w:lineRule="auto"/>
         <w:ind w:left="576"/>
         <w:rPr>
           <w:lang w:val="en-GB"/>
@@ -9308,11 +9536,24 @@
         <w:rPr>
           <w:lang w:val="en-GB"/>
         </w:rPr>
-        <w:t>This use case describes the different scenarios for creating an acoustic treatment and changes the values in the application depending on the scenario.</w:t>
-      </w:r>
-    </w:p>
-    <w:p>
-      <w:pPr>
+        <w:t xml:space="preserve">This use case describes the different </w:t>
+      </w:r>
+      <w:r>
+        <w:rPr>
+          <w:lang w:val="en-GB"/>
+        </w:rPr>
+        <w:t>scenarios</w:t>
+      </w:r>
+      <w:r>
+        <w:rPr>
+          <w:lang w:val="en-GB"/>
+        </w:rPr>
+        <w:t xml:space="preserve"> for creating an acoustic treatment and changes the values in the application depending on the scenario.</w:t>
+      </w:r>
+    </w:p>
+    <w:p>
+      <w:pPr>
+        <w:spacing w:after="0" w:line="360" w:lineRule="auto"/>
         <w:ind w:left="576"/>
         <w:rPr>
           <w:b/>
@@ -9329,6 +9570,7 @@
     </w:p>
     <w:p>
       <w:pPr>
+        <w:spacing w:after="0" w:line="360" w:lineRule="auto"/>
         <w:ind w:left="576"/>
         <w:rPr>
           <w:b/>
@@ -9343,6 +9585,7 @@
     </w:p>
     <w:p>
       <w:pPr>
+        <w:spacing w:after="0" w:line="360" w:lineRule="auto"/>
         <w:ind w:left="576"/>
         <w:rPr>
           <w:lang w:val="en-GB"/>
@@ -9357,6 +9600,7 @@
     </w:p>
     <w:p>
       <w:pPr>
+        <w:spacing w:after="0" w:line="360" w:lineRule="auto"/>
         <w:ind w:left="576"/>
         <w:rPr>
           <w:b/>
@@ -9371,6 +9615,7 @@
     </w:p>
     <w:p>
       <w:pPr>
+        <w:spacing w:after="0" w:line="360" w:lineRule="auto"/>
         <w:ind w:left="576"/>
         <w:rPr>
           <w:lang w:val="en-GB"/>
@@ -9380,12 +9625,12 @@
         <w:rPr>
           <w:lang w:val="en-GB"/>
         </w:rPr>
-        <w:lastRenderedPageBreak/>
         <w:t xml:space="preserve">This use case starts when the user chooses a scenario. </w:t>
       </w:r>
     </w:p>
     <w:p>
       <w:pPr>
+        <w:spacing w:after="0" w:line="360" w:lineRule="auto"/>
         <w:ind w:left="576"/>
         <w:rPr>
           <w:b/>
@@ -9404,7 +9649,7 @@
           <w:ilvl w:val="0"/>
           <w:numId w:val="26"/>
         </w:numPr>
-        <w:spacing w:before="0" w:after="0"/>
+        <w:spacing w:before="0" w:after="0" w:line="360" w:lineRule="auto"/>
         <w:jc w:val="left"/>
         <w:rPr>
           <w:lang w:val="en-GB"/>
@@ -9423,7 +9668,7 @@
           <w:ilvl w:val="0"/>
           <w:numId w:val="26"/>
         </w:numPr>
-        <w:spacing w:before="0" w:after="0"/>
+        <w:spacing w:before="0" w:after="0" w:line="360" w:lineRule="auto"/>
         <w:jc w:val="left"/>
         <w:rPr>
           <w:lang w:val="en-GB"/>
@@ -9442,7 +9687,7 @@
           <w:ilvl w:val="0"/>
           <w:numId w:val="26"/>
         </w:numPr>
-        <w:spacing w:before="0" w:after="0"/>
+        <w:spacing w:before="0" w:after="0" w:line="360" w:lineRule="auto"/>
         <w:jc w:val="left"/>
         <w:rPr>
           <w:lang w:val="en-GB"/>
@@ -9457,6 +9702,7 @@
     </w:p>
     <w:p>
       <w:pPr>
+        <w:spacing w:after="0" w:line="360" w:lineRule="auto"/>
         <w:ind w:left="576"/>
         <w:rPr>
           <w:b/>
@@ -9471,6 +9717,7 @@
     </w:p>
     <w:p>
       <w:pPr>
+        <w:spacing w:after="0" w:line="360" w:lineRule="auto"/>
         <w:ind w:left="576"/>
         <w:rPr>
           <w:lang w:val="en-GB"/>
@@ -9485,6 +9732,7 @@
     </w:p>
     <w:p>
       <w:pPr>
+        <w:spacing w:after="0" w:line="360" w:lineRule="auto"/>
         <w:ind w:left="576"/>
         <w:rPr>
           <w:b/>
@@ -9493,6 +9741,7 @@
     </w:p>
     <w:p>
       <w:pPr>
+        <w:spacing w:after="0" w:line="360" w:lineRule="auto"/>
         <w:ind w:left="576"/>
         <w:rPr>
           <w:b/>
@@ -9507,6 +9756,7 @@
     </w:p>
     <w:p>
       <w:pPr>
+        <w:spacing w:after="0" w:line="360" w:lineRule="auto"/>
         <w:ind w:left="576"/>
       </w:pPr>
       <w:r>
@@ -9515,6 +9765,7 @@
     </w:p>
     <w:p>
       <w:pPr>
+        <w:spacing w:after="0" w:line="360" w:lineRule="auto"/>
         <w:ind w:left="576"/>
         <w:rPr>
           <w:lang w:val="en-IE"/>
@@ -9524,365 +9775,463 @@
     <w:p>
       <w:pPr>
         <w:pStyle w:val="Heading2"/>
-      </w:pPr>
-      <w:bookmarkStart w:id="31" w:name="_Toc316977402"/>
-      <w:bookmarkStart w:id="32" w:name="_Toc316977414"/>
+        <w:spacing w:after="0" w:line="360" w:lineRule="auto"/>
+      </w:pPr>
+      <w:bookmarkStart w:id="30" w:name="_Toc316977402"/>
+      <w:bookmarkStart w:id="31" w:name="_Toc316977414"/>
       <w:r>
         <w:t>Non-Functional Requirements</w:t>
       </w:r>
+      <w:bookmarkEnd w:id="30"/>
+    </w:p>
+    <w:p>
+      <w:pPr>
+        <w:pStyle w:val="Heading3"/>
+        <w:spacing w:after="0" w:line="360" w:lineRule="auto"/>
+        <w:rPr>
+          <w:lang w:val="en-GB"/>
+        </w:rPr>
+      </w:pPr>
+      <w:bookmarkStart w:id="32" w:name="_Toc316977403"/>
+      <w:r>
+        <w:rPr>
+          <w:lang w:val="en-GB"/>
+        </w:rPr>
+        <w:t>Performance/Response time requirement</w:t>
+      </w:r>
+      <w:bookmarkEnd w:id="32"/>
+    </w:p>
+    <w:p>
+      <w:pPr>
+        <w:spacing w:after="0" w:line="360" w:lineRule="auto"/>
+        <w:rPr>
+          <w:lang w:val="en-GB"/>
+        </w:rPr>
+      </w:pPr>
+      <w:r>
+        <w:rPr>
+          <w:lang w:val="en-GB"/>
+        </w:rPr>
+        <w:t xml:space="preserve">The performance requirements of the application are that the user can navigate the application seamlessly through the different sections. The application shouldn't crash when navigating through the different calculations, And each calculation should operate quickly and produce a result with minimal loading time. </w:t>
+      </w:r>
+    </w:p>
+    <w:p>
+      <w:pPr>
+        <w:pStyle w:val="Heading3"/>
+        <w:spacing w:after="0" w:line="360" w:lineRule="auto"/>
+        <w:rPr>
+          <w:lang w:val="en-GB"/>
+        </w:rPr>
+      </w:pPr>
+      <w:bookmarkStart w:id="33" w:name="_Toc316977404"/>
+      <w:r>
+        <w:rPr>
+          <w:lang w:val="en-GB"/>
+        </w:rPr>
+        <w:t>Availability requirement</w:t>
+      </w:r>
+      <w:bookmarkEnd w:id="33"/>
+    </w:p>
+    <w:p>
+      <w:pPr>
+        <w:spacing w:after="0" w:line="360" w:lineRule="auto"/>
+        <w:rPr>
+          <w:lang w:val="en-GB"/>
+        </w:rPr>
+      </w:pPr>
+      <w:r>
+        <w:rPr>
+          <w:lang w:val="en-GB"/>
+        </w:rPr>
+        <w:t xml:space="preserve">The user will need to have an </w:t>
+      </w:r>
+      <w:r>
+        <w:rPr>
+          <w:lang w:val="en-GB"/>
+        </w:rPr>
+        <w:t>Android</w:t>
+      </w:r>
+      <w:r>
+        <w:rPr>
+          <w:lang w:val="en-GB"/>
+        </w:rPr>
+        <w:t xml:space="preserve"> device and </w:t>
+      </w:r>
+      <w:r>
+        <w:rPr>
+          <w:lang w:val="en-GB"/>
+        </w:rPr>
+        <w:t>Google Play Store</w:t>
+      </w:r>
+      <w:r>
+        <w:rPr>
+          <w:lang w:val="en-GB"/>
+        </w:rPr>
+        <w:t xml:space="preserve"> installed. </w:t>
+      </w:r>
+    </w:p>
+    <w:p>
+      <w:pPr>
+        <w:spacing w:after="0" w:line="360" w:lineRule="auto"/>
+        <w:rPr>
+          <w:lang w:val="en-GB"/>
+        </w:rPr>
+      </w:pPr>
+      <w:r>
+        <w:rPr>
+          <w:lang w:val="en-GB"/>
+        </w:rPr>
+        <w:t xml:space="preserve">The application will have a set of basic calculations that are available to everyone through a free app on the </w:t>
+      </w:r>
+      <w:r>
+        <w:rPr>
+          <w:lang w:val="en-GB"/>
+        </w:rPr>
+        <w:t>Google Play Store</w:t>
+      </w:r>
+      <w:r>
+        <w:rPr>
+          <w:lang w:val="en-GB"/>
+        </w:rPr>
+        <w:t xml:space="preserve">. </w:t>
+      </w:r>
+    </w:p>
+    <w:p>
+      <w:pPr>
+        <w:spacing w:after="0" w:line="360" w:lineRule="auto"/>
+        <w:rPr>
+          <w:lang w:val="en-GB"/>
+        </w:rPr>
+      </w:pPr>
+      <w:r>
+        <w:rPr>
+          <w:lang w:val="en-GB"/>
+        </w:rPr>
+        <w:t xml:space="preserve">A full version of the application will give the user access to a full range of advanced calculations however this full version will cost a </w:t>
+      </w:r>
+      <w:r>
+        <w:rPr>
+          <w:lang w:val="en-GB"/>
+        </w:rPr>
+        <w:t>one-time</w:t>
+      </w:r>
+      <w:r>
+        <w:rPr>
+          <w:lang w:val="en-GB"/>
+        </w:rPr>
+        <w:t xml:space="preserve"> payment through the </w:t>
+      </w:r>
+      <w:r>
+        <w:rPr>
+          <w:lang w:val="en-GB"/>
+        </w:rPr>
+        <w:t>Google Play Store</w:t>
+      </w:r>
+      <w:r>
+        <w:rPr>
+          <w:lang w:val="en-GB"/>
+        </w:rPr>
+        <w:t>.</w:t>
+      </w:r>
+    </w:p>
+    <w:p>
+      <w:pPr>
+        <w:pStyle w:val="Heading3"/>
+        <w:spacing w:after="0" w:line="360" w:lineRule="auto"/>
+        <w:rPr>
+          <w:lang w:val="en-GB"/>
+        </w:rPr>
+      </w:pPr>
+      <w:bookmarkStart w:id="34" w:name="_Toc316977405"/>
+      <w:r>
+        <w:rPr>
+          <w:lang w:val="en-GB"/>
+        </w:rPr>
+        <w:t>Recover requirement</w:t>
+      </w:r>
+      <w:bookmarkEnd w:id="34"/>
+    </w:p>
+    <w:p>
+      <w:pPr>
+        <w:spacing w:after="0" w:line="360" w:lineRule="auto"/>
+        <w:rPr>
+          <w:lang w:val="en-GB"/>
+        </w:rPr>
+      </w:pPr>
+      <w:r>
+        <w:rPr>
+          <w:lang w:val="en-GB"/>
+        </w:rPr>
+        <w:t>In the event of the application crashing, the user will be given a prompt to shut down the application and to send the details of the crash to us via email.</w:t>
+      </w:r>
+    </w:p>
+    <w:p>
+      <w:pPr>
+        <w:pStyle w:val="Heading3"/>
+        <w:spacing w:after="0" w:line="360" w:lineRule="auto"/>
+        <w:rPr>
+          <w:lang w:val="en-GB"/>
+        </w:rPr>
+      </w:pPr>
+      <w:bookmarkStart w:id="35" w:name="_Toc316977406"/>
+      <w:r>
+        <w:rPr>
+          <w:lang w:val="en-GB"/>
+        </w:rPr>
+        <w:t>Robustness requirement</w:t>
+      </w:r>
+      <w:bookmarkEnd w:id="35"/>
+    </w:p>
+    <w:p>
+      <w:pPr>
+        <w:spacing w:after="0" w:line="360" w:lineRule="auto"/>
+        <w:rPr>
+          <w:lang w:val="en-GB"/>
+        </w:rPr>
+      </w:pPr>
+      <w:r>
+        <w:rPr>
+          <w:lang w:val="en-GB"/>
+        </w:rPr>
+        <w:t xml:space="preserve">The robustness of the application will be strong as it will run on multiple versions of </w:t>
+      </w:r>
+      <w:r>
+        <w:rPr>
+          <w:lang w:val="en-GB"/>
+        </w:rPr>
+        <w:t>Android</w:t>
+      </w:r>
+      <w:r>
+        <w:rPr>
+          <w:lang w:val="en-GB"/>
+        </w:rPr>
+        <w:t xml:space="preserve"> from 4.4 - 7.</w:t>
+      </w:r>
+    </w:p>
+    <w:p>
+      <w:pPr>
+        <w:pStyle w:val="Heading3"/>
+        <w:spacing w:after="0" w:line="360" w:lineRule="auto"/>
+        <w:rPr>
+          <w:lang w:val="en-GB"/>
+        </w:rPr>
+      </w:pPr>
+      <w:bookmarkStart w:id="36" w:name="_Toc316977409"/>
+      <w:r>
+        <w:rPr>
+          <w:lang w:val="en-GB"/>
+        </w:rPr>
+        <w:t>Maintainability requirement</w:t>
+      </w:r>
+      <w:bookmarkEnd w:id="36"/>
+    </w:p>
+    <w:p>
+      <w:pPr>
+        <w:spacing w:after="0" w:line="360" w:lineRule="auto"/>
+        <w:rPr>
+          <w:lang w:val="en-GB"/>
+        </w:rPr>
+      </w:pPr>
+      <w:r>
+        <w:rPr>
+          <w:lang w:val="en-GB"/>
+        </w:rPr>
+        <w:t>The application shouldn't need to be maintained or updated as the calculations and functions of the application are quite simple.</w:t>
+      </w:r>
+    </w:p>
+    <w:p>
+      <w:pPr>
+        <w:pStyle w:val="Heading3"/>
+        <w:spacing w:after="0" w:line="360" w:lineRule="auto"/>
+        <w:rPr>
+          <w:lang w:val="en-GB"/>
+        </w:rPr>
+      </w:pPr>
+      <w:bookmarkStart w:id="37" w:name="_Toc316977410"/>
+      <w:r>
+        <w:rPr>
+          <w:lang w:val="en-GB"/>
+        </w:rPr>
+        <w:t>Portability requirement</w:t>
+      </w:r>
+      <w:bookmarkEnd w:id="37"/>
+    </w:p>
+    <w:p>
+      <w:pPr>
+        <w:spacing w:after="0" w:line="360" w:lineRule="auto"/>
+        <w:rPr>
+          <w:color w:val="FF0000"/>
+          <w:lang w:val="en-GB"/>
+        </w:rPr>
+      </w:pPr>
+      <w:r>
+        <w:rPr>
+          <w:color w:val="FF0000"/>
+          <w:highlight w:val="yellow"/>
+          <w:lang w:val="en-GB"/>
+        </w:rPr>
+        <w:t xml:space="preserve">The application shouldn't be difficult to port </w:t>
+      </w:r>
+      <w:r>
+        <w:rPr>
+          <w:color w:val="FF0000"/>
+          <w:highlight w:val="yellow"/>
+          <w:lang w:val="en-GB"/>
+        </w:rPr>
+        <w:t>to IOS/Windows</w:t>
+      </w:r>
+      <w:r>
+        <w:rPr>
+          <w:color w:val="FF0000"/>
+          <w:highlight w:val="yellow"/>
+          <w:lang w:val="en-GB"/>
+        </w:rPr>
+        <w:t xml:space="preserve"> as it is fairly simple in its design. </w:t>
+      </w:r>
+      <w:r>
+        <w:rPr>
+          <w:color w:val="FF0000"/>
+          <w:highlight w:val="yellow"/>
+          <w:lang w:val="en-GB"/>
+        </w:rPr>
+        <w:t>(tablets/smartphones/web)</w:t>
+      </w:r>
+    </w:p>
+    <w:p>
+      <w:pPr>
+        <w:pStyle w:val="Heading3"/>
+        <w:spacing w:after="0" w:line="360" w:lineRule="auto"/>
+        <w:rPr>
+          <w:lang w:val="en-GB"/>
+        </w:rPr>
+      </w:pPr>
+      <w:bookmarkStart w:id="38" w:name="_Toc316977411"/>
+      <w:r>
+        <w:rPr>
+          <w:lang w:val="en-GB"/>
+        </w:rPr>
+        <w:t>Extendibility requirement</w:t>
+      </w:r>
+      <w:bookmarkEnd w:id="38"/>
+    </w:p>
+    <w:p>
+      <w:pPr>
+        <w:spacing w:after="0" w:line="360" w:lineRule="auto"/>
+        <w:rPr>
+          <w:lang w:val="en-GB"/>
+        </w:rPr>
+      </w:pPr>
+      <w:r>
+        <w:rPr>
+          <w:lang w:val="en-GB"/>
+        </w:rPr>
+        <w:t xml:space="preserve">The application should be easily extended, Once the Database of values has been created adding new calculations or values will be easy. </w:t>
+      </w:r>
+    </w:p>
+    <w:p>
+      <w:pPr>
+        <w:pStyle w:val="Heading3"/>
+        <w:spacing w:after="0" w:line="360" w:lineRule="auto"/>
+        <w:rPr>
+          <w:lang w:val="en-GB"/>
+        </w:rPr>
+      </w:pPr>
+      <w:bookmarkStart w:id="39" w:name="_Toc316977412"/>
+      <w:r>
+        <w:rPr>
+          <w:lang w:val="en-GB"/>
+        </w:rPr>
+        <w:t>Reusability requirement</w:t>
+      </w:r>
+      <w:bookmarkEnd w:id="39"/>
+    </w:p>
+    <w:p>
+      <w:pPr>
+        <w:spacing w:after="0" w:line="360" w:lineRule="auto"/>
+        <w:rPr>
+          <w:lang w:val="en-GB"/>
+        </w:rPr>
+      </w:pPr>
+      <w:r>
+        <w:rPr>
+          <w:lang w:val="en-GB"/>
+        </w:rPr>
+        <w:t xml:space="preserve">The code of the application could easily be reused in other applications, as the database and </w:t>
+      </w:r>
+      <w:r>
+        <w:rPr>
+          <w:lang w:val="en-GB"/>
+        </w:rPr>
+        <w:t>GUI</w:t>
+      </w:r>
+      <w:r>
+        <w:rPr>
+          <w:lang w:val="en-GB"/>
+        </w:rPr>
+        <w:t xml:space="preserve"> code could be reused to create a similar app that uses calculations outside of audio acoustics.</w:t>
+      </w:r>
+      <w:bookmarkStart w:id="40" w:name="_GoBack"/>
+      <w:bookmarkEnd w:id="40"/>
+    </w:p>
+    <w:p>
+      <w:pPr>
+        <w:pStyle w:val="Heading1"/>
+        <w:spacing w:after="0" w:line="360" w:lineRule="auto"/>
+      </w:pPr>
+      <w:r>
+        <w:t>GUI</w:t>
+      </w:r>
       <w:bookmarkEnd w:id="31"/>
     </w:p>
     <w:p>
       <w:pPr>
-        <w:pStyle w:val="Heading3"/>
-        <w:rPr>
-          <w:lang w:val="en-GB"/>
-        </w:rPr>
-      </w:pPr>
-      <w:bookmarkStart w:id="33" w:name="_Toc316977403"/>
-      <w:r>
-        <w:rPr>
-          <w:lang w:val="en-GB"/>
-        </w:rPr>
-        <w:t>Performance/Response time requirement</w:t>
-      </w:r>
-      <w:bookmarkEnd w:id="33"/>
-    </w:p>
-    <w:p>
-      <w:pPr>
-        <w:rPr>
-          <w:lang w:val="en-GB"/>
-        </w:rPr>
-      </w:pPr>
-      <w:r>
-        <w:rPr>
-          <w:lang w:val="en-GB"/>
-        </w:rPr>
-        <w:t xml:space="preserve">The performance requirements of the application are that the user can navigate the application seamlessly through the different sections. The application shouldn't crash when navigating through the different calculations, And each calculation should operate quickly and produce a result with minimal loading time. </w:t>
-      </w:r>
-    </w:p>
-    <w:p>
-      <w:pPr>
-        <w:pStyle w:val="Heading3"/>
-        <w:rPr>
-          <w:lang w:val="en-GB"/>
-        </w:rPr>
-      </w:pPr>
-      <w:bookmarkStart w:id="34" w:name="_Toc316977404"/>
-      <w:r>
-        <w:rPr>
-          <w:lang w:val="en-GB"/>
-        </w:rPr>
-        <w:t>Availability requirement</w:t>
-      </w:r>
-      <w:bookmarkEnd w:id="34"/>
-    </w:p>
-    <w:p>
-      <w:pPr>
-        <w:rPr>
-          <w:lang w:val="en-GB"/>
-        </w:rPr>
-      </w:pPr>
-      <w:r>
-        <w:rPr>
-          <w:lang w:val="en-GB"/>
-        </w:rPr>
-        <w:t xml:space="preserve">The user will need to have an android device and google play store installed. </w:t>
-      </w:r>
-    </w:p>
-    <w:p>
-      <w:pPr>
-        <w:rPr>
-          <w:lang w:val="en-GB"/>
-        </w:rPr>
-      </w:pPr>
-      <w:r>
-        <w:rPr>
-          <w:lang w:val="en-GB"/>
-        </w:rPr>
-        <w:t xml:space="preserve">The application will have a set of basic calculations that are available to everyone through a free app on the google play store. </w:t>
-      </w:r>
-    </w:p>
-    <w:p>
-      <w:pPr>
-        <w:rPr>
-          <w:lang w:val="en-GB"/>
-        </w:rPr>
-      </w:pPr>
-      <w:r>
-        <w:rPr>
-          <w:lang w:val="en-GB"/>
-        </w:rPr>
-        <w:t xml:space="preserve">A full version of the application will give the user access to a full range of advanced calculations however this full version will cost a </w:t>
-      </w:r>
-      <w:proofErr w:type="spellStart"/>
-      <w:r>
-        <w:rPr>
-          <w:lang w:val="en-GB"/>
-        </w:rPr>
-        <w:t>one time</w:t>
-      </w:r>
-      <w:proofErr w:type="spellEnd"/>
-      <w:r>
-        <w:rPr>
-          <w:lang w:val="en-GB"/>
-        </w:rPr>
-        <w:t xml:space="preserve"> payment through the google play store.</w:t>
-      </w:r>
-    </w:p>
-    <w:p>
-      <w:pPr>
-        <w:pStyle w:val="Heading3"/>
-        <w:rPr>
-          <w:lang w:val="en-GB"/>
-        </w:rPr>
-      </w:pPr>
-      <w:bookmarkStart w:id="35" w:name="_Toc316977405"/>
-      <w:r>
-        <w:rPr>
-          <w:lang w:val="en-GB"/>
-        </w:rPr>
-        <w:t>Recover requirement</w:t>
-      </w:r>
-      <w:bookmarkEnd w:id="35"/>
-    </w:p>
-    <w:p>
-      <w:pPr>
-        <w:rPr>
-          <w:lang w:val="en-GB"/>
-        </w:rPr>
-      </w:pPr>
-      <w:r>
-        <w:rPr>
-          <w:lang w:val="en-GB"/>
-        </w:rPr>
-        <w:t>In the event of the application crashing, the user will be given a prompt to shut down the application and to send the details of the crash to us via email.</w:t>
-      </w:r>
-    </w:p>
-    <w:p>
-      <w:pPr>
-        <w:pStyle w:val="Heading3"/>
-        <w:rPr>
-          <w:lang w:val="en-GB"/>
-        </w:rPr>
-      </w:pPr>
-      <w:bookmarkStart w:id="36" w:name="_Toc316977406"/>
-      <w:r>
-        <w:rPr>
-          <w:lang w:val="en-GB"/>
-        </w:rPr>
-        <w:t>Robustness requirement</w:t>
-      </w:r>
-      <w:bookmarkEnd w:id="36"/>
-    </w:p>
-    <w:p>
-      <w:pPr>
-        <w:rPr>
-          <w:lang w:val="en-GB"/>
-        </w:rPr>
-      </w:pPr>
-      <w:r>
-        <w:rPr>
-          <w:lang w:val="en-GB"/>
-        </w:rPr>
-        <w:t>The robustness of the application will be strong as it will run on multiple versions of android from 4.4 - 7.</w:t>
-      </w:r>
-    </w:p>
-    <w:p>
-      <w:pPr>
-        <w:pStyle w:val="Heading3"/>
-        <w:rPr>
-          <w:lang w:val="en-GB"/>
-        </w:rPr>
-      </w:pPr>
-      <w:bookmarkStart w:id="37" w:name="_Toc316977409"/>
-      <w:r>
-        <w:rPr>
-          <w:lang w:val="en-GB"/>
-        </w:rPr>
-        <w:lastRenderedPageBreak/>
-        <w:t>Maintainability requirement</w:t>
-      </w:r>
-      <w:bookmarkEnd w:id="37"/>
-    </w:p>
-    <w:p>
-      <w:pPr>
-        <w:rPr>
-          <w:lang w:val="en-GB"/>
-        </w:rPr>
-      </w:pPr>
-      <w:r>
-        <w:rPr>
-          <w:lang w:val="en-GB"/>
-        </w:rPr>
-        <w:t>The application shouldn't need to be maintained or updated as the calculations and functions of the application are quite simple.</w:t>
-      </w:r>
-    </w:p>
-    <w:p>
-      <w:pPr>
-        <w:pStyle w:val="Heading3"/>
-        <w:rPr>
-          <w:lang w:val="en-GB"/>
-        </w:rPr>
-      </w:pPr>
-      <w:bookmarkStart w:id="38" w:name="_Toc316977410"/>
-      <w:r>
-        <w:rPr>
-          <w:lang w:val="en-GB"/>
-        </w:rPr>
-        <w:t>Portability requirement</w:t>
-      </w:r>
-      <w:bookmarkEnd w:id="38"/>
-    </w:p>
-    <w:p>
-      <w:pPr>
-        <w:rPr>
-          <w:lang w:val="en-GB"/>
-        </w:rPr>
-      </w:pPr>
-      <w:r>
-        <w:rPr>
-          <w:lang w:val="en-GB"/>
-        </w:rPr>
-        <w:t xml:space="preserve">The application shouldn't be difficult to port to </w:t>
-      </w:r>
-      <w:proofErr w:type="spellStart"/>
-      <w:r>
-        <w:rPr>
-          <w:lang w:val="en-GB"/>
-        </w:rPr>
-        <w:t>ios</w:t>
-      </w:r>
-      <w:proofErr w:type="spellEnd"/>
-      <w:r>
-        <w:rPr>
-          <w:lang w:val="en-GB"/>
-        </w:rPr>
-        <w:t xml:space="preserve">/windows as it is fairly simple in its design. </w:t>
-      </w:r>
-    </w:p>
-    <w:p>
-      <w:pPr>
-        <w:pStyle w:val="Heading3"/>
-        <w:rPr>
-          <w:lang w:val="en-GB"/>
-        </w:rPr>
-      </w:pPr>
-      <w:bookmarkStart w:id="39" w:name="_Toc316977411"/>
-      <w:r>
-        <w:rPr>
-          <w:lang w:val="en-GB"/>
-        </w:rPr>
-        <w:t>Extendibility requirement</w:t>
-      </w:r>
-      <w:bookmarkEnd w:id="39"/>
-    </w:p>
-    <w:p>
-      <w:pPr>
-        <w:rPr>
-          <w:lang w:val="en-GB"/>
-        </w:rPr>
-      </w:pPr>
-      <w:r>
-        <w:rPr>
-          <w:lang w:val="en-GB"/>
-        </w:rPr>
-        <w:t xml:space="preserve">The application should be easily extended, Once the Database of values has been created adding new calculations or values will be easy. </w:t>
-      </w:r>
-    </w:p>
-    <w:p>
-      <w:pPr>
-        <w:pStyle w:val="Heading3"/>
-        <w:rPr>
-          <w:lang w:val="en-GB"/>
-        </w:rPr>
-      </w:pPr>
-      <w:bookmarkStart w:id="40" w:name="_Toc316977412"/>
-      <w:r>
-        <w:rPr>
-          <w:lang w:val="en-GB"/>
-        </w:rPr>
-        <w:t>Reusability requirement</w:t>
-      </w:r>
-      <w:bookmarkEnd w:id="40"/>
-    </w:p>
-    <w:p>
-      <w:pPr>
-        <w:rPr>
-          <w:lang w:val="en-GB"/>
-        </w:rPr>
-      </w:pPr>
-      <w:r>
-        <w:rPr>
-          <w:lang w:val="en-GB"/>
-        </w:rPr>
-        <w:t xml:space="preserve">The code of the application could easily be reused in other applications, as the database and </w:t>
-      </w:r>
-      <w:proofErr w:type="spellStart"/>
-      <w:r>
-        <w:rPr>
-          <w:lang w:val="en-GB"/>
-        </w:rPr>
-        <w:t>gui</w:t>
-      </w:r>
-      <w:proofErr w:type="spellEnd"/>
-      <w:r>
-        <w:rPr>
-          <w:lang w:val="en-GB"/>
-        </w:rPr>
-        <w:t xml:space="preserve"> code could be reused to create a similar app that uses calculations outside of audio acoustics.</w:t>
+        <w:spacing w:after="0" w:line="360" w:lineRule="auto"/>
+      </w:pPr>
+      <w:r>
+        <w:t xml:space="preserve">Include </w:t>
+      </w:r>
+      <w:r>
+        <w:t>mock-ups</w:t>
+      </w:r>
+      <w:r>
+        <w:t xml:space="preserve"> of the key pages or stages of the system. Explain how they are linked. Explain how you addressed above requirements in the design.</w:t>
+      </w:r>
+      <w:r>
+        <w:t xml:space="preserve"> It is important that the mock-ups are in line with the functional requirements above, e.g., if one of your requirements is “user registration” then one of the screens listed in this section should show a registration page.</w:t>
       </w:r>
     </w:p>
     <w:p>
       <w:pPr>
         <w:pStyle w:val="Heading1"/>
-      </w:pPr>
-      <w:r>
-        <w:t>GUI</w:t>
-      </w:r>
-      <w:bookmarkEnd w:id="32"/>
-    </w:p>
-    <w:p>
-      <w:r>
-        <w:t xml:space="preserve">Include </w:t>
-      </w:r>
-      <w:r>
-        <w:t>mock-ups</w:t>
-      </w:r>
-      <w:r>
-        <w:t xml:space="preserve"> of the key pages or stages of the system. Explain how they are linked. Explain how you addressed above requirements in the design.</w:t>
-      </w:r>
-      <w:r>
-        <w:t xml:space="preserve"> It is important that the mock-ups are in line with the functional requirements above, e.g., if one of your requirements is “user registration” then one of the screens listed in this section should show a registration page.</w:t>
+        <w:spacing w:after="0" w:line="360" w:lineRule="auto"/>
+      </w:pPr>
+      <w:bookmarkStart w:id="41" w:name="_Toc316977415"/>
+      <w:r>
+        <w:t>System Architecture</w:t>
+      </w:r>
+      <w:bookmarkEnd w:id="41"/>
+    </w:p>
+    <w:p>
+      <w:pPr>
+        <w:spacing w:after="0" w:line="360" w:lineRule="auto"/>
+      </w:pPr>
+      <w:r>
+        <w:t xml:space="preserve">Use a class diagram to outline the structure of </w:t>
+      </w:r>
+      <w:r>
+        <w:t xml:space="preserve">the </w:t>
+      </w:r>
+      <w:r>
+        <w:t xml:space="preserve">system. </w:t>
+      </w:r>
+      <w:r>
+        <w:t xml:space="preserve">Explain briefly why you have chosen this architecture. You might want to use Visio or Rational Rose to create these. </w:t>
       </w:r>
     </w:p>
     <w:p>
       <w:pPr>
         <w:pStyle w:val="Heading1"/>
-      </w:pPr>
-      <w:bookmarkStart w:id="41" w:name="_Toc316977415"/>
-      <w:r>
-        <w:t>System Architecture</w:t>
-      </w:r>
-      <w:bookmarkEnd w:id="41"/>
-    </w:p>
-    <w:p>
-      <w:r>
-        <w:t xml:space="preserve">Use a class diagram to outline the structure of </w:t>
-      </w:r>
-      <w:r>
-        <w:t xml:space="preserve">the </w:t>
-      </w:r>
-      <w:r>
-        <w:t xml:space="preserve">system. </w:t>
-      </w:r>
-      <w:r>
-        <w:t xml:space="preserve">Explain briefly why you have chosen this architecture. You might want to use Visio or Rational Rose to create these. </w:t>
-      </w:r>
-    </w:p>
-    <w:p>
-      <w:pPr>
-        <w:pStyle w:val="Heading1"/>
+        <w:spacing w:after="0" w:line="360" w:lineRule="auto"/>
       </w:pPr>
       <w:bookmarkStart w:id="42" w:name="_Toc316977416"/>
       <w:r>
@@ -9897,6 +10246,9 @@
       <w:bookmarkEnd w:id="42"/>
     </w:p>
     <w:p>
+      <w:pPr>
+        <w:spacing w:after="0" w:line="360" w:lineRule="auto"/>
+      </w:pPr>
       <w:r>
         <w:t>There are many options that the app could progress with. Such examples include:</w:t>
       </w:r>
@@ -9908,6 +10260,7 @@
           <w:ilvl w:val="0"/>
           <w:numId w:val="27"/>
         </w:numPr>
+        <w:spacing w:after="0" w:line="360" w:lineRule="auto"/>
       </w:pPr>
       <w:r>
         <w:t>Virtual Reality / Use of camera</w:t>
@@ -9920,6 +10273,7 @@
           <w:ilvl w:val="1"/>
           <w:numId w:val="27"/>
         </w:numPr>
+        <w:spacing w:after="0" w:line="360" w:lineRule="auto"/>
       </w:pPr>
       <w:r>
         <w:t>Instead of a user depending entirely on the phone’s microphone. With the help of a virtual reality headset or when the user pans the camera, the user could see sound waves and how they bounce off specific surfaces. The user could also see if a surface was changed, how that could impact the sound wave on that surface.</w:t>
@@ -9928,6 +10282,7 @@
     <w:p>
       <w:pPr>
         <w:pStyle w:val="ListParagraph"/>
+        <w:spacing w:after="0" w:line="360" w:lineRule="auto"/>
         <w:ind w:left="1440"/>
       </w:pPr>
     </w:p>
@@ -9938,6 +10293,7 @@
           <w:ilvl w:val="0"/>
           <w:numId w:val="27"/>
         </w:numPr>
+        <w:spacing w:after="0" w:line="360" w:lineRule="auto"/>
       </w:pPr>
       <w:r>
         <w:t>Radio equipment</w:t>
@@ -9950,6 +10306,7 @@
           <w:ilvl w:val="1"/>
           <w:numId w:val="27"/>
         </w:numPr>
+        <w:spacing w:after="0" w:line="360" w:lineRule="auto"/>
       </w:pPr>
       <w:r>
         <w:t>If a user has a radio (e.g. Bluetooth) microphone or camera, the above could be implemented, but using external devices instead of native ones.</w:t>
@@ -9958,6 +10315,7 @@
     <w:p>
       <w:pPr>
         <w:pStyle w:val="ListParagraph"/>
+        <w:spacing w:after="0" w:line="360" w:lineRule="auto"/>
       </w:pPr>
     </w:p>
     <w:p>
@@ -9967,6 +10325,7 @@
           <w:ilvl w:val="0"/>
           <w:numId w:val="27"/>
         </w:numPr>
+        <w:spacing w:after="0" w:line="360" w:lineRule="auto"/>
       </w:pPr>
       <w:r>
         <w:t>Professional equipment</w:t>
@@ -9979,14 +10338,22 @@
           <w:ilvl w:val="1"/>
           <w:numId w:val="27"/>
         </w:numPr>
-      </w:pPr>
-      <w:r>
-        <w:t>If a user is a DJ, for example, they could link their Android device with their equipment. The equipment would automatically adjust, based on the results on the app, to produce the best sound quality.</w:t>
+        <w:spacing w:after="0" w:line="360" w:lineRule="auto"/>
+      </w:pPr>
+      <w:r>
+        <w:t xml:space="preserve">If a user is a DJ, for example, they could link their </w:t>
+      </w:r>
+      <w:r>
+        <w:t>Android</w:t>
+      </w:r>
+      <w:r>
+        <w:t xml:space="preserve"> device with their equipment. The equipment would automatically adjust, based on the results on the app, to produce the best sound quality.</w:t>
       </w:r>
     </w:p>
     <w:p>
       <w:pPr>
         <w:pStyle w:val="ListParagraph"/>
+        <w:spacing w:after="0" w:line="360" w:lineRule="auto"/>
       </w:pPr>
     </w:p>
     <w:p>
@@ -9996,6 +10363,7 @@
           <w:ilvl w:val="0"/>
           <w:numId w:val="27"/>
         </w:numPr>
+        <w:spacing w:after="0" w:line="360" w:lineRule="auto"/>
       </w:pPr>
       <w:r>
         <w:t>Statistics</w:t>
@@ -10008,6 +10376,7 @@
           <w:ilvl w:val="1"/>
           <w:numId w:val="27"/>
         </w:numPr>
+        <w:spacing w:after="0" w:line="360" w:lineRule="auto"/>
       </w:pPr>
       <w:r>
         <w:t>Collection of information from users could see which is the most used room type and surfaces. Defaults could then be added, making the app faster, based on these statistics.</w:t>
@@ -10016,6 +10385,7 @@
     <w:p>
       <w:pPr>
         <w:pStyle w:val="ListParagraph"/>
+        <w:spacing w:after="0" w:line="360" w:lineRule="auto"/>
         <w:ind w:left="1440"/>
       </w:pPr>
     </w:p>
@@ -10026,6 +10396,7 @@
           <w:ilvl w:val="0"/>
           <w:numId w:val="27"/>
         </w:numPr>
+        <w:spacing w:after="0" w:line="360" w:lineRule="auto"/>
       </w:pPr>
       <w:r>
         <w:t>Request a professional</w:t>
@@ -10038,6 +10409,7 @@
           <w:ilvl w:val="1"/>
           <w:numId w:val="27"/>
         </w:numPr>
+        <w:spacing w:after="0" w:line="360" w:lineRule="auto"/>
       </w:pPr>
       <w:r>
         <w:t>If the user is completely perplexed and would simply just want someone who would do it for them, the user could request a call to a sound professional who could assist them.</w:t>
@@ -10046,6 +10418,7 @@
     <w:p>
       <w:pPr>
         <w:pStyle w:val="ListParagraph"/>
+        <w:spacing w:after="0" w:line="360" w:lineRule="auto"/>
         <w:ind w:left="1440"/>
       </w:pPr>
     </w:p>
@@ -10056,6 +10429,7 @@
           <w:ilvl w:val="0"/>
           <w:numId w:val="27"/>
         </w:numPr>
+        <w:spacing w:after="0" w:line="360" w:lineRule="auto"/>
       </w:pPr>
       <w:r>
         <w:t>Instrument Tuner</w:t>
@@ -10068,6 +10442,7 @@
           <w:ilvl w:val="1"/>
           <w:numId w:val="27"/>
         </w:numPr>
+        <w:spacing w:after="0" w:line="360" w:lineRule="auto"/>
       </w:pPr>
       <w:r>
         <w:t>By customer demographics and feedback, we’d be able to see if a tuner for musical instruments is what users would like in the app. There are many apps on the Play Store that are instrument tuners, but depending on the user’s experience, they may not like to go into another app. This is not required on the current version as the app itself is not a tuner.</w:t>
@@ -10075,12 +10450,201 @@
     </w:p>
     <w:p>
       <w:pPr>
-        <w:rPr>
-          <w:lang w:val="en-GB"/>
-        </w:rPr>
-      </w:pPr>
-    </w:p>
-    <w:p/>
+        <w:spacing w:after="0" w:line="360" w:lineRule="auto"/>
+        <w:rPr>
+          <w:lang w:val="en-GB"/>
+        </w:rPr>
+      </w:pPr>
+    </w:p>
+    <w:p>
+      <w:pPr>
+        <w:pStyle w:val="Heading1"/>
+        <w:rPr>
+          <w:lang w:val="en-GB"/>
+        </w:rPr>
+      </w:pPr>
+      <w:r>
+        <w:rPr>
+          <w:lang w:val="en-GB"/>
+        </w:rPr>
+        <w:t>References</w:t>
+      </w:r>
+    </w:p>
+    <w:sdt>
+      <w:sdtPr>
+        <w:id w:val="-756753327"/>
+        <w:docPartObj>
+          <w:docPartGallery w:val="Bibliographies"/>
+          <w:docPartUnique/>
+        </w:docPartObj>
+      </w:sdtPr>
+      <w:sdtEndPr>
+        <w:rPr>
+          <w:rFonts w:cs="Times New Roman"/>
+          <w:b w:val="0"/>
+          <w:bCs w:val="0"/>
+          <w:kern w:val="0"/>
+          <w:sz w:val="24"/>
+          <w:szCs w:val="20"/>
+        </w:rPr>
+      </w:sdtEndPr>
+      <w:sdtContent>
+        <w:p>
+          <w:pPr>
+            <w:pStyle w:val="Heading1"/>
+          </w:pPr>
+          <w:r>
+            <w:t>References</w:t>
+          </w:r>
+        </w:p>
+        <w:sdt>
+          <w:sdtPr>
+            <w:id w:val="-573587230"/>
+            <w:bibliography/>
+          </w:sdtPr>
+          <w:sdtContent>
+            <w:p>
+              <w:pPr>
+                <w:pStyle w:val="Bibliography"/>
+                <w:spacing w:line="360" w:lineRule="auto"/>
+                <w:jc w:val="left"/>
+                <w:rPr>
+                  <w:noProof/>
+                  <w:szCs w:val="24"/>
+                </w:rPr>
+              </w:pPr>
+              <w:r>
+                <w:fldChar w:fldCharType="begin"/>
+              </w:r>
+              <w:r>
+                <w:instrText xml:space="preserve"> BIBLIOGRAPHY </w:instrText>
+              </w:r>
+              <w:r>
+                <w:fldChar w:fldCharType="separate"/>
+              </w:r>
+              <w:r>
+                <w:rPr>
+                  <w:noProof/>
+                </w:rPr>
+                <w:t xml:space="preserve">Google, n.d.. </w:t>
+              </w:r>
+              <w:r>
+                <w:rPr>
+                  <w:i/>
+                  <w:iCs/>
+                  <w:noProof/>
+                </w:rPr>
+                <w:t xml:space="preserve">Dashboards. </w:t>
+              </w:r>
+              <w:r>
+                <w:rPr>
+                  <w:noProof/>
+                </w:rPr>
+                <w:t xml:space="preserve">[Online] </w:t>
+              </w:r>
+              <w:r>
+                <w:rPr>
+                  <w:noProof/>
+                </w:rPr>
+                <w:br/>
+                <w:t xml:space="preserve">Available at: </w:t>
+              </w:r>
+              <w:r>
+                <w:rPr>
+                  <w:noProof/>
+                  <w:u w:val="single"/>
+                </w:rPr>
+                <w:t>https://developer.android.com/about/dashboards/index.html</w:t>
+              </w:r>
+              <w:r>
+                <w:rPr>
+                  <w:noProof/>
+                </w:rPr>
+                <w:br/>
+                <w:t>[Accessed 8 February 2017].</w:t>
+              </w:r>
+            </w:p>
+            <w:p>
+              <w:pPr>
+                <w:pStyle w:val="Bibliography"/>
+                <w:spacing w:line="360" w:lineRule="auto"/>
+                <w:jc w:val="left"/>
+                <w:rPr>
+                  <w:noProof/>
+                </w:rPr>
+              </w:pPr>
+              <w:r>
+                <w:rPr>
+                  <w:noProof/>
+                </w:rPr>
+                <w:t xml:space="preserve">Hagelskjaer, C., n.d.. </w:t>
+              </w:r>
+              <w:r>
+                <w:rPr>
+                  <w:i/>
+                  <w:iCs/>
+                  <w:noProof/>
+                </w:rPr>
+                <w:t xml:space="preserve">Reverberation time (RT 60) – what is it and why is it important?. </w:t>
+              </w:r>
+              <w:r>
+                <w:rPr>
+                  <w:noProof/>
+                </w:rPr>
+                <w:t xml:space="preserve">[Online] </w:t>
+              </w:r>
+              <w:r>
+                <w:rPr>
+                  <w:noProof/>
+                </w:rPr>
+                <w:br/>
+                <w:t xml:space="preserve">Available at: </w:t>
+              </w:r>
+              <w:r>
+                <w:rPr>
+                  <w:noProof/>
+                  <w:u w:val="single"/>
+                </w:rPr>
+                <w:t>http://www.hzandbits.com/articles/recording-studio-project-index/recording-studio-design-theory/reverberation-time-rt-60/#.WJnJ8TuLSUl</w:t>
+              </w:r>
+              <w:r>
+                <w:rPr>
+                  <w:noProof/>
+                </w:rPr>
+                <w:br/>
+                <w:t>[Accessed 7 February 2017].</w:t>
+              </w:r>
+            </w:p>
+            <w:p>
+              <w:pPr>
+                <w:spacing w:line="360" w:lineRule="auto"/>
+                <w:jc w:val="left"/>
+              </w:pPr>
+              <w:r>
+                <w:rPr>
+                  <w:b/>
+                  <w:bCs/>
+                  <w:noProof/>
+                </w:rPr>
+                <w:fldChar w:fldCharType="end"/>
+              </w:r>
+            </w:p>
+          </w:sdtContent>
+        </w:sdt>
+      </w:sdtContent>
+    </w:sdt>
+    <w:p>
+      <w:pPr>
+        <w:rPr>
+          <w:lang w:val="en-GB"/>
+        </w:rPr>
+      </w:pPr>
+    </w:p>
+    <w:p>
+      <w:pPr>
+        <w:spacing w:after="0" w:line="360" w:lineRule="auto"/>
+      </w:pPr>
+    </w:p>
     <w:sectPr>
       <w:headerReference w:type="default" r:id="rId8"/>
       <w:footerReference w:type="default" r:id="rId9"/>
@@ -10194,7 +10758,7 @@
               <w:bCs/>
               <w:noProof/>
             </w:rPr>
-            <w:t>9</w:t>
+            <w:t>21</w:t>
           </w:r>
           <w:r>
             <w:rPr>
@@ -13844,7 +14408,7 @@
   </w:docDefaults>
   <w:latentStyles w:defLockedState="0" w:defUIPriority="0" w:defSemiHidden="0" w:defUnhideWhenUsed="0" w:defQFormat="0" w:count="371">
     <w:lsdException w:name="Normal" w:qFormat="1"/>
-    <w:lsdException w:name="heading 1" w:qFormat="1"/>
+    <w:lsdException w:name="heading 1" w:uiPriority="9" w:qFormat="1"/>
     <w:lsdException w:name="heading 2" w:qFormat="1"/>
     <w:lsdException w:name="heading 3" w:qFormat="1"/>
     <w:lsdException w:name="heading 4" w:qFormat="1"/>
@@ -14226,6 +14790,8 @@
     <w:name w:val="heading 1"/>
     <w:basedOn w:val="Normal"/>
     <w:next w:val="Normal"/>
+    <w:link w:val="Heading1Char"/>
+    <w:uiPriority w:val="9"/>
     <w:qFormat/>
     <w:rsid w:val="00DF5D6C"/>
     <w:pPr>
@@ -14694,6 +15260,30 @@
       <w:contextualSpacing/>
     </w:pPr>
   </w:style>
+  <w:style w:type="character" w:customStyle="1" w:styleId="Heading1Char">
+    <w:name w:val="Heading 1 Char"/>
+    <w:basedOn w:val="DefaultParagraphFont"/>
+    <w:link w:val="Heading1"/>
+    <w:uiPriority w:val="9"/>
+    <w:rsid w:val="00FB370E"/>
+    <w:rPr>
+      <w:rFonts w:ascii="Arial" w:hAnsi="Arial" w:cs="Arial"/>
+      <w:b/>
+      <w:bCs/>
+      <w:kern w:val="32"/>
+      <w:sz w:val="36"/>
+      <w:szCs w:val="32"/>
+      <w:lang w:val="en-US" w:eastAsia="en-US"/>
+    </w:rPr>
+  </w:style>
+  <w:style w:type="paragraph" w:styleId="Bibliography">
+    <w:name w:val="Bibliography"/>
+    <w:basedOn w:val="Normal"/>
+    <w:next w:val="Normal"/>
+    <w:uiPriority w:val="37"/>
+    <w:unhideWhenUsed/>
+    <w:rsid w:val="00FB370E"/>
+  </w:style>
 </w:styles>
 </file>
 
@@ -15027,7 +15617,7 @@
 </file>
 
 <file path=customXml/itemProps1.xml><?xml version="1.0" encoding="utf-8"?>
-<ds:datastoreItem xmlns:ds="http://schemas.openxmlformats.org/officeDocument/2006/customXml" ds:itemID="{F69C04F5-0A43-450A-8084-DB285C83E9A2}">
+<ds:datastoreItem xmlns:ds="http://schemas.openxmlformats.org/officeDocument/2006/customXml" ds:itemID="{58C411F1-4245-488D-B19D-FA4DDD6BA107}">
   <ds:schemaRefs>
     <ds:schemaRef ds:uri="http://schemas.openxmlformats.org/officeDocument/2006/bibliography"/>
   </ds:schemaRefs>

</xml_diff>